<commit_message>
Written the coding guide
</commit_message>
<xml_diff>
--- a/Additional/QuickGuide.docx
+++ b/Additional/QuickGuide.docx
@@ -353,7 +353,21 @@
           <w:sz w:val="24"/>
           <w:szCs w:val="24"/>
         </w:rPr>
-        <w:t>In the same folder as this document, you should find a text detailing how to code. You should read it after you've gone through this guide.</w:t>
+        <w:t xml:space="preserve">In the same folder as this document, you </w:t>
+      </w:r>
+      <w:r>
+        <w:rPr>
+          <w:sz w:val="24"/>
+          <w:szCs w:val="24"/>
+        </w:rPr>
+        <w:t>will</w:t>
+      </w:r>
+      <w:r>
+        <w:rPr>
+          <w:sz w:val="24"/>
+          <w:szCs w:val="24"/>
+        </w:rPr>
+        <w:t xml:space="preserve"> find a text detailing how to code. You should read it after you've gone through this guide.</w:t>
       </w:r>
     </w:p>
     <w:p>
@@ -642,8 +656,8 @@
             <v:path o:extrusionok="f" gradientshapeok="t" o:connecttype="rect"/>
             <o:lock v:ext="edit" aspectratio="t"/>
           </v:shapetype>
-          <v:shape id="_x0000_i1025" type="#_x0000_t75" style="width:450.75pt;height:285pt">
-            <v:imagedata r:id="rId4" o:title="screen"/>
+          <v:shape id="_x0000_i1025" type="#_x0000_t75" style="width:450.8pt;height:284.85pt">
+            <v:imagedata r:id="rId5" o:title="screen"/>
           </v:shape>
         </w:pict>
       </w:r>
@@ -977,7 +991,31 @@
           <w:sz w:val="24"/>
           <w:szCs w:val="24"/>
         </w:rPr>
-        <w:t>, whereas loading a dictionary will not load the level</w:t>
+        <w:t xml:space="preserve">, whereas loading a dictionary will not load </w:t>
+      </w:r>
+      <w:r>
+        <w:rPr>
+          <w:i/>
+          <w:sz w:val="24"/>
+          <w:szCs w:val="24"/>
+        </w:rPr>
+        <w:t>any</w:t>
+      </w:r>
+      <w:r>
+        <w:rPr>
+          <w:i/>
+          <w:sz w:val="24"/>
+          <w:szCs w:val="24"/>
+        </w:rPr>
+        <w:t xml:space="preserve"> level</w:t>
+      </w:r>
+      <w:r>
+        <w:rPr>
+          <w:i/>
+          <w:sz w:val="24"/>
+          <w:szCs w:val="24"/>
+        </w:rPr>
+        <w:t>s</w:t>
       </w:r>
       <w:r>
         <w:rPr>
@@ -1136,8 +1174,8 @@
           <w:szCs w:val="24"/>
         </w:rPr>
         <w:pict>
-          <v:shape id="_x0000_i1026" type="#_x0000_t75" style="width:182.25pt;height:44.25pt">
-            <v:imagedata r:id="rId5" o:title="Untitled"/>
+          <v:shape id="_x0000_i1026" type="#_x0000_t75" style="width:182.2pt;height:44.45pt">
+            <v:imagedata r:id="rId6" o:title="Untitled"/>
           </v:shape>
         </w:pict>
       </w:r>
@@ -1284,8 +1322,8 @@
           <w:szCs w:val="24"/>
         </w:rPr>
         <w:pict>
-          <v:shape id="_x0000_i1027" type="#_x0000_t75" style="width:165pt;height:139.5pt">
-            <v:imagedata r:id="rId6" o:title="Untitled"/>
+          <v:shape id="_x0000_i1027" type="#_x0000_t75" style="width:165.3pt;height:139.6pt">
+            <v:imagedata r:id="rId7" o:title="Untitled"/>
           </v:shape>
         </w:pict>
       </w:r>
@@ -1408,7 +1446,7 @@
                     </pic:cNvPicPr>
                   </pic:nvPicPr>
                   <pic:blipFill>
-                    <a:blip r:embed="rId7" cstate="print"/>
+                    <a:blip r:embed="rId8" cstate="print"/>
                     <a:srcRect/>
                     <a:stretch>
                       <a:fillRect/>
@@ -1792,73 +1830,7 @@
         </w:rPr>
         <w:lastRenderedPageBreak/>
         <w:pict>
-          <v:shape id="_x0000_i1028" type="#_x0000_t75" style="width:244.5pt;height:232.5pt">
-            <v:imagedata r:id="rId8" o:title="Untitled"/>
-          </v:shape>
-        </w:pict>
-      </w:r>
-    </w:p>
-    <w:p>
-      <w:pPr>
-        <w:rPr>
-          <w:sz w:val="24"/>
-          <w:szCs w:val="24"/>
-        </w:rPr>
-      </w:pPr>
-      <w:r>
-        <w:rPr>
-          <w:sz w:val="24"/>
-          <w:szCs w:val="24"/>
-        </w:rPr>
-        <w:t xml:space="preserve">Now, let's </w:t>
-      </w:r>
-      <w:r>
-        <w:rPr>
-          <w:sz w:val="24"/>
-          <w:szCs w:val="24"/>
-        </w:rPr>
-        <w:t>surround them with</w:t>
-      </w:r>
-      <w:r>
-        <w:rPr>
-          <w:sz w:val="24"/>
-          <w:szCs w:val="24"/>
-        </w:rPr>
-        <w:t xml:space="preserve"> walls. Select the </w:t>
-      </w:r>
-      <w:r>
-        <w:rPr>
-          <w:b/>
-          <w:sz w:val="24"/>
-          <w:szCs w:val="24"/>
-        </w:rPr>
-        <w:t>Wall</w:t>
-      </w:r>
-      <w:r>
-        <w:rPr>
-          <w:sz w:val="24"/>
-          <w:szCs w:val="24"/>
-        </w:rPr>
-        <w:t xml:space="preserve"> definition and place them on the plane.</w:t>
-      </w:r>
-    </w:p>
-    <w:p>
-      <w:pPr>
-        <w:jc w:val="center"/>
-        <w:rPr>
-          <w:sz w:val="24"/>
-          <w:szCs w:val="24"/>
-        </w:rPr>
-      </w:pPr>
-      <w:r>
-        <w:rPr>
-          <w:noProof/>
-          <w:sz w:val="24"/>
-          <w:szCs w:val="24"/>
-          <w:lang w:val="en-GB" w:eastAsia="en-GB" w:bidi="ar-SA"/>
-        </w:rPr>
-        <w:pict>
-          <v:shape id="_x0000_i1029" type="#_x0000_t75" style="width:250.5pt;height:241.5pt">
+          <v:shape id="_x0000_i1028" type="#_x0000_t75" style="width:244.8pt;height:232.3pt">
             <v:imagedata r:id="rId9" o:title="Untitled"/>
           </v:shape>
         </w:pict>
@@ -1876,119 +1848,36 @@
           <w:sz w:val="24"/>
           <w:szCs w:val="24"/>
         </w:rPr>
-        <w:t xml:space="preserve">Now uncheck </w:t>
-      </w:r>
-      <w:r>
-        <w:rPr>
-          <w:b/>
-          <w:sz w:val="24"/>
-          <w:szCs w:val="24"/>
-        </w:rPr>
-        <w:t>Snap to grid</w:t>
-      </w:r>
-      <w:r>
-        <w:rPr>
-          <w:sz w:val="24"/>
-          <w:szCs w:val="24"/>
-        </w:rPr>
-        <w:t xml:space="preserve"> and add </w:t>
-      </w:r>
-      <w:r>
-        <w:rPr>
-          <w:sz w:val="24"/>
-          <w:szCs w:val="24"/>
-        </w:rPr>
-        <w:t>a</w:t>
-      </w:r>
-      <w:r>
-        <w:rPr>
-          <w:sz w:val="24"/>
-          <w:szCs w:val="24"/>
-        </w:rPr>
-        <w:t xml:space="preserve"> </w:t>
-      </w:r>
-      <w:r>
-        <w:rPr>
-          <w:b/>
-          <w:sz w:val="24"/>
-          <w:szCs w:val="24"/>
-        </w:rPr>
-        <w:t>W</w:t>
-      </w:r>
-      <w:r>
-        <w:rPr>
-          <w:b/>
-          <w:sz w:val="24"/>
-          <w:szCs w:val="24"/>
-        </w:rPr>
-        <w:t>izard</w:t>
-      </w:r>
-      <w:r>
-        <w:rPr>
-          <w:sz w:val="24"/>
-          <w:szCs w:val="24"/>
-        </w:rPr>
-        <w:t xml:space="preserve"> (the player)</w:t>
-      </w:r>
-      <w:r>
-        <w:rPr>
-          <w:sz w:val="24"/>
-          <w:szCs w:val="24"/>
-        </w:rPr>
-        <w:t xml:space="preserve">, some </w:t>
-      </w:r>
-      <w:r>
-        <w:rPr>
-          <w:b/>
-          <w:sz w:val="24"/>
-          <w:szCs w:val="24"/>
-        </w:rPr>
-        <w:t>E</w:t>
-      </w:r>
-      <w:r>
-        <w:rPr>
-          <w:b/>
-          <w:sz w:val="24"/>
-          <w:szCs w:val="24"/>
-        </w:rPr>
-        <w:t>lves</w:t>
-      </w:r>
-      <w:r>
-        <w:rPr>
-          <w:sz w:val="24"/>
-          <w:szCs w:val="24"/>
-        </w:rPr>
-        <w:t xml:space="preserve"> and </w:t>
-      </w:r>
-      <w:r>
-        <w:rPr>
-          <w:b/>
-          <w:sz w:val="24"/>
-          <w:szCs w:val="24"/>
-        </w:rPr>
-        <w:t>D</w:t>
-      </w:r>
-      <w:r>
-        <w:rPr>
-          <w:b/>
-          <w:sz w:val="24"/>
-          <w:szCs w:val="24"/>
-        </w:rPr>
-        <w:t>warfs</w:t>
-      </w:r>
-      <w:r>
-        <w:rPr>
-          <w:sz w:val="24"/>
-          <w:szCs w:val="24"/>
-        </w:rPr>
-        <w:t>.</w:t>
-      </w:r>
-      <w:r>
-        <w:rPr>
-          <w:sz w:val="24"/>
-          <w:szCs w:val="24"/>
-        </w:rPr>
-        <w:t xml:space="preserve"> In our imaginary game, characters won't be bound to tiles.</w:t>
+        <w:t xml:space="preserve">Now, let's </w:t>
+      </w:r>
+      <w:r>
+        <w:rPr>
+          <w:sz w:val="24"/>
+          <w:szCs w:val="24"/>
+        </w:rPr>
+        <w:t>surround them with</w:t>
+      </w:r>
+      <w:r>
+        <w:rPr>
+          <w:sz w:val="24"/>
+          <w:szCs w:val="24"/>
+        </w:rPr>
+        <w:t xml:space="preserve"> walls. Select the </w:t>
+      </w:r>
+      <w:r>
+        <w:rPr>
+          <w:b/>
+          <w:sz w:val="24"/>
+          <w:szCs w:val="24"/>
+        </w:rPr>
+        <w:t>Wall</w:t>
+      </w:r>
+      <w:r>
+        <w:rPr>
+          <w:sz w:val="24"/>
+          <w:szCs w:val="24"/>
+        </w:rPr>
+        <w:t xml:space="preserve"> definition and place them on the plane.</w:t>
       </w:r>
     </w:p>
     <w:p>
@@ -2006,9 +1895,8 @@
           <w:szCs w:val="24"/>
           <w:lang w:val="en-GB" w:eastAsia="en-GB" w:bidi="ar-SA"/>
         </w:rPr>
-        <w:lastRenderedPageBreak/>
         <w:pict>
-          <v:shape id="_x0000_i1030" type="#_x0000_t75" style="width:254.25pt;height:245.25pt">
+          <v:shape id="_x0000_i1029" type="#_x0000_t75" style="width:250.45pt;height:241.05pt">
             <v:imagedata r:id="rId10" o:title="Untitled"/>
           </v:shape>
         </w:pict>
@@ -2026,7 +1914,7 @@
           <w:sz w:val="24"/>
           <w:szCs w:val="24"/>
         </w:rPr>
-        <w:t xml:space="preserve">For fun, let's add some loot. Check </w:t>
+        <w:t xml:space="preserve">Now uncheck </w:t>
       </w:r>
       <w:r>
         <w:rPr>
@@ -2041,46 +1929,90 @@
           <w:sz w:val="24"/>
           <w:szCs w:val="24"/>
         </w:rPr>
-        <w:t xml:space="preserve"> again and add </w:t>
-      </w:r>
-      <w:r>
-        <w:rPr>
-          <w:b/>
-          <w:sz w:val="24"/>
-          <w:szCs w:val="24"/>
-        </w:rPr>
-        <w:t>P</w:t>
-      </w:r>
-      <w:r>
-        <w:rPr>
-          <w:b/>
-          <w:sz w:val="24"/>
-          <w:szCs w:val="24"/>
-        </w:rPr>
-        <w:t>otions</w:t>
-      </w:r>
-      <w:r>
-        <w:rPr>
-          <w:sz w:val="24"/>
-          <w:szCs w:val="24"/>
-        </w:rPr>
-        <w:t xml:space="preserve"> and a </w:t>
-      </w:r>
-      <w:r>
-        <w:rPr>
-          <w:b/>
-          <w:sz w:val="24"/>
-          <w:szCs w:val="24"/>
-        </w:rPr>
-        <w:t>S</w:t>
-      </w:r>
-      <w:r>
-        <w:rPr>
-          <w:b/>
-          <w:sz w:val="24"/>
-          <w:szCs w:val="24"/>
-        </w:rPr>
-        <w:t>taff</w:t>
+        <w:t xml:space="preserve"> and add </w:t>
+      </w:r>
+      <w:r>
+        <w:rPr>
+          <w:sz w:val="24"/>
+          <w:szCs w:val="24"/>
+        </w:rPr>
+        <w:t>a</w:t>
+      </w:r>
+      <w:r>
+        <w:rPr>
+          <w:sz w:val="24"/>
+          <w:szCs w:val="24"/>
+        </w:rPr>
+        <w:t xml:space="preserve"> </w:t>
+      </w:r>
+      <w:r>
+        <w:rPr>
+          <w:b/>
+          <w:sz w:val="24"/>
+          <w:szCs w:val="24"/>
+        </w:rPr>
+        <w:t>W</w:t>
+      </w:r>
+      <w:r>
+        <w:rPr>
+          <w:b/>
+          <w:sz w:val="24"/>
+          <w:szCs w:val="24"/>
+        </w:rPr>
+        <w:t>izard</w:t>
+      </w:r>
+      <w:r>
+        <w:rPr>
+          <w:sz w:val="24"/>
+          <w:szCs w:val="24"/>
+        </w:rPr>
+        <w:t xml:space="preserve"> (the player)</w:t>
+      </w:r>
+      <w:r>
+        <w:rPr>
+          <w:sz w:val="24"/>
+          <w:szCs w:val="24"/>
+        </w:rPr>
+        <w:t xml:space="preserve">, some </w:t>
+      </w:r>
+      <w:r>
+        <w:rPr>
+          <w:b/>
+          <w:sz w:val="24"/>
+          <w:szCs w:val="24"/>
+        </w:rPr>
+        <w:t>E</w:t>
+      </w:r>
+      <w:r>
+        <w:rPr>
+          <w:b/>
+          <w:sz w:val="24"/>
+          <w:szCs w:val="24"/>
+        </w:rPr>
+        <w:t>lves</w:t>
+      </w:r>
+      <w:r>
+        <w:rPr>
+          <w:sz w:val="24"/>
+          <w:szCs w:val="24"/>
+        </w:rPr>
+        <w:t xml:space="preserve"> and </w:t>
+      </w:r>
+      <w:r>
+        <w:rPr>
+          <w:b/>
+          <w:sz w:val="24"/>
+          <w:szCs w:val="24"/>
+        </w:rPr>
+        <w:t>D</w:t>
+      </w:r>
+      <w:r>
+        <w:rPr>
+          <w:b/>
+          <w:sz w:val="24"/>
+          <w:szCs w:val="24"/>
+        </w:rPr>
+        <w:t>warfs</w:t>
       </w:r>
       <w:r>
         <w:rPr>
@@ -2089,71 +2021,12 @@
         </w:rPr>
         <w:t>.</w:t>
       </w:r>
-    </w:p>
-    <w:p>
-      <w:pPr>
-        <w:rPr>
-          <w:sz w:val="24"/>
-          <w:szCs w:val="24"/>
-        </w:rPr>
-      </w:pPr>
-      <w:r>
-        <w:rPr>
-          <w:sz w:val="24"/>
-          <w:szCs w:val="24"/>
-        </w:rPr>
-        <w:t xml:space="preserve">While you're at it, add some </w:t>
-      </w:r>
-      <w:r>
-        <w:rPr>
-          <w:b/>
-          <w:sz w:val="24"/>
-          <w:szCs w:val="24"/>
-        </w:rPr>
-        <w:t>D</w:t>
-      </w:r>
-      <w:r>
-        <w:rPr>
-          <w:b/>
-          <w:sz w:val="24"/>
-          <w:szCs w:val="24"/>
-        </w:rPr>
-        <w:t>oors</w:t>
-      </w:r>
-      <w:r>
-        <w:rPr>
-          <w:sz w:val="24"/>
-          <w:szCs w:val="24"/>
-        </w:rPr>
-        <w:t xml:space="preserve"> too. If you change your mind</w:t>
-      </w:r>
-      <w:r>
-        <w:rPr>
-          <w:sz w:val="24"/>
-          <w:szCs w:val="24"/>
-        </w:rPr>
-        <w:t xml:space="preserve"> about the layout</w:t>
-      </w:r>
-      <w:r>
-        <w:rPr>
-          <w:sz w:val="24"/>
-          <w:szCs w:val="24"/>
-        </w:rPr>
-        <w:t xml:space="preserve">, you can poke a hole in a wall by right-clicking </w:t>
-      </w:r>
-      <w:r>
-        <w:rPr>
-          <w:sz w:val="24"/>
-          <w:szCs w:val="24"/>
-        </w:rPr>
-        <w:t xml:space="preserve">on </w:t>
-      </w:r>
-      <w:r>
-        <w:rPr>
-          <w:sz w:val="24"/>
-          <w:szCs w:val="24"/>
-        </w:rPr>
-        <w:t>it to delete.</w:t>
+      <w:r>
+        <w:rPr>
+          <w:sz w:val="24"/>
+          <w:szCs w:val="24"/>
+        </w:rPr>
+        <w:t xml:space="preserve"> In our imaginary game, characters won't be bound to tiles.</w:t>
       </w:r>
     </w:p>
     <w:p>
@@ -2166,11 +2039,14 @@
       </w:pPr>
       <w:r>
         <w:rPr>
-          <w:sz w:val="24"/>
-          <w:szCs w:val="24"/>
-        </w:rPr>
+          <w:noProof/>
+          <w:sz w:val="24"/>
+          <w:szCs w:val="24"/>
+          <w:lang w:val="en-GB" w:eastAsia="en-GB" w:bidi="ar-SA"/>
+        </w:rPr>
+        <w:lastRenderedPageBreak/>
         <w:pict>
-          <v:shape id="_x0000_i1031" type="#_x0000_t75" style="width:254.25pt;height:243.75pt">
+          <v:shape id="_x0000_i1030" type="#_x0000_t75" style="width:254.2pt;height:244.8pt">
             <v:imagedata r:id="rId11" o:title="Untitled"/>
           </v:shape>
         </w:pict>
@@ -2188,6 +2064,168 @@
           <w:sz w:val="24"/>
           <w:szCs w:val="24"/>
         </w:rPr>
+        <w:t xml:space="preserve">For fun, let's add some loot. Check </w:t>
+      </w:r>
+      <w:r>
+        <w:rPr>
+          <w:b/>
+          <w:sz w:val="24"/>
+          <w:szCs w:val="24"/>
+        </w:rPr>
+        <w:t>Snap to grid</w:t>
+      </w:r>
+      <w:r>
+        <w:rPr>
+          <w:sz w:val="24"/>
+          <w:szCs w:val="24"/>
+        </w:rPr>
+        <w:t xml:space="preserve"> again and add </w:t>
+      </w:r>
+      <w:r>
+        <w:rPr>
+          <w:b/>
+          <w:sz w:val="24"/>
+          <w:szCs w:val="24"/>
+        </w:rPr>
+        <w:t>P</w:t>
+      </w:r>
+      <w:r>
+        <w:rPr>
+          <w:b/>
+          <w:sz w:val="24"/>
+          <w:szCs w:val="24"/>
+        </w:rPr>
+        <w:t>otions</w:t>
+      </w:r>
+      <w:r>
+        <w:rPr>
+          <w:sz w:val="24"/>
+          <w:szCs w:val="24"/>
+        </w:rPr>
+        <w:t xml:space="preserve"> and a </w:t>
+      </w:r>
+      <w:r>
+        <w:rPr>
+          <w:b/>
+          <w:sz w:val="24"/>
+          <w:szCs w:val="24"/>
+        </w:rPr>
+        <w:t>S</w:t>
+      </w:r>
+      <w:r>
+        <w:rPr>
+          <w:b/>
+          <w:sz w:val="24"/>
+          <w:szCs w:val="24"/>
+        </w:rPr>
+        <w:t>taff</w:t>
+      </w:r>
+      <w:r>
+        <w:rPr>
+          <w:sz w:val="24"/>
+          <w:szCs w:val="24"/>
+        </w:rPr>
+        <w:t>.</w:t>
+      </w:r>
+    </w:p>
+    <w:p>
+      <w:pPr>
+        <w:rPr>
+          <w:sz w:val="24"/>
+          <w:szCs w:val="24"/>
+        </w:rPr>
+      </w:pPr>
+      <w:r>
+        <w:rPr>
+          <w:sz w:val="24"/>
+          <w:szCs w:val="24"/>
+        </w:rPr>
+        <w:t xml:space="preserve">While you're at it, add some </w:t>
+      </w:r>
+      <w:r>
+        <w:rPr>
+          <w:b/>
+          <w:sz w:val="24"/>
+          <w:szCs w:val="24"/>
+        </w:rPr>
+        <w:t>D</w:t>
+      </w:r>
+      <w:r>
+        <w:rPr>
+          <w:b/>
+          <w:sz w:val="24"/>
+          <w:szCs w:val="24"/>
+        </w:rPr>
+        <w:t>oors</w:t>
+      </w:r>
+      <w:r>
+        <w:rPr>
+          <w:sz w:val="24"/>
+          <w:szCs w:val="24"/>
+        </w:rPr>
+        <w:t xml:space="preserve"> too. If you change your mind</w:t>
+      </w:r>
+      <w:r>
+        <w:rPr>
+          <w:sz w:val="24"/>
+          <w:szCs w:val="24"/>
+        </w:rPr>
+        <w:t xml:space="preserve"> about the layout</w:t>
+      </w:r>
+      <w:r>
+        <w:rPr>
+          <w:sz w:val="24"/>
+          <w:szCs w:val="24"/>
+        </w:rPr>
+        <w:t xml:space="preserve">, you can poke a hole in a wall by right-clicking </w:t>
+      </w:r>
+      <w:r>
+        <w:rPr>
+          <w:sz w:val="24"/>
+          <w:szCs w:val="24"/>
+        </w:rPr>
+        <w:t xml:space="preserve">on </w:t>
+      </w:r>
+      <w:r>
+        <w:rPr>
+          <w:sz w:val="24"/>
+          <w:szCs w:val="24"/>
+        </w:rPr>
+        <w:t>it to delete.</w:t>
+      </w:r>
+    </w:p>
+    <w:p>
+      <w:pPr>
+        <w:jc w:val="center"/>
+        <w:rPr>
+          <w:sz w:val="24"/>
+          <w:szCs w:val="24"/>
+        </w:rPr>
+      </w:pPr>
+      <w:r>
+        <w:rPr>
+          <w:sz w:val="24"/>
+          <w:szCs w:val="24"/>
+        </w:rPr>
+        <w:pict>
+          <v:shape id="_x0000_i1031" type="#_x0000_t75" style="width:254.2pt;height:243.55pt">
+            <v:imagedata r:id="rId12" o:title="Untitled"/>
+          </v:shape>
+        </w:pict>
+      </w:r>
+    </w:p>
+    <w:p>
+      <w:pPr>
+        <w:rPr>
+          <w:sz w:val="24"/>
+          <w:szCs w:val="24"/>
+        </w:rPr>
+      </w:pPr>
+      <w:r>
+        <w:rPr>
+          <w:sz w:val="24"/>
+          <w:szCs w:val="24"/>
+        </w:rPr>
         <w:t>Ok, this is starting to look like an actual level</w:t>
       </w:r>
       <w:r>
@@ -2555,20 +2593,19 @@
     </w:p>
     <w:p>
       <w:pPr>
+        <w:shd w:val="clear" w:color="auto" w:fill="D5DFEB"/>
+        <w:spacing w:after="0"/>
+        <w:ind w:firstLine="567"/>
         <w:rPr>
           <w:rFonts w:ascii="Consolas" w:hAnsi="Consolas" w:cs="Consolas"/>
-          <w:b/>
-          <w:sz w:val="28"/>
-          <w:szCs w:val="28"/>
+          <w:szCs w:val="24"/>
           <w:lang w:val="en-GB" w:bidi="ar-SA"/>
         </w:rPr>
       </w:pPr>
       <w:r>
         <w:rPr>
           <w:rFonts w:ascii="Consolas" w:hAnsi="Consolas" w:cs="Consolas"/>
-          <w:b/>
-          <w:sz w:val="28"/>
-          <w:szCs w:val="28"/>
+          <w:szCs w:val="24"/>
           <w:lang w:val="en-GB" w:bidi="ar-SA"/>
         </w:rPr>
         <w:t>#include "Level1.h"</w:t>
@@ -2576,31 +2613,31 @@
     </w:p>
     <w:p>
       <w:pPr>
+        <w:shd w:val="clear" w:color="auto" w:fill="D5DFEB"/>
+        <w:spacing w:after="0"/>
+        <w:ind w:firstLine="567"/>
         <w:rPr>
           <w:rFonts w:ascii="Consolas" w:hAnsi="Consolas" w:cs="Consolas"/>
-          <w:b/>
-          <w:sz w:val="28"/>
-          <w:szCs w:val="28"/>
+          <w:szCs w:val="24"/>
           <w:lang w:val="en-GB" w:bidi="ar-SA"/>
         </w:rPr>
       </w:pPr>
     </w:p>
     <w:p>
       <w:pPr>
+        <w:shd w:val="clear" w:color="auto" w:fill="D5DFEB"/>
+        <w:spacing w:after="0"/>
+        <w:ind w:firstLine="567"/>
         <w:rPr>
           <w:rFonts w:ascii="Consolas" w:hAnsi="Consolas" w:cs="Consolas"/>
-          <w:b/>
-          <w:sz w:val="28"/>
-          <w:szCs w:val="28"/>
+          <w:szCs w:val="24"/>
           <w:lang w:val="en-GB" w:bidi="ar-SA"/>
         </w:rPr>
       </w:pPr>
       <w:r>
         <w:rPr>
           <w:rFonts w:ascii="Consolas" w:hAnsi="Consolas" w:cs="Consolas"/>
-          <w:b/>
-          <w:sz w:val="28"/>
-          <w:szCs w:val="28"/>
+          <w:szCs w:val="24"/>
           <w:lang w:val="en-GB" w:bidi="ar-SA"/>
         </w:rPr>
         <w:t>«FECH.DEF.</w:t>
@@ -2608,20 +2645,19 @@
     </w:p>
     <w:p>
       <w:pPr>
+        <w:shd w:val="clear" w:color="auto" w:fill="D5DFEB"/>
+        <w:spacing w:after="0"/>
+        <w:ind w:firstLine="567"/>
         <w:rPr>
           <w:rFonts w:ascii="Consolas" w:hAnsi="Consolas" w:cs="Consolas"/>
-          <w:b/>
-          <w:sz w:val="28"/>
-          <w:szCs w:val="28"/>
+          <w:szCs w:val="24"/>
           <w:lang w:val="en-GB" w:bidi="ar-SA"/>
         </w:rPr>
       </w:pPr>
       <w:r>
         <w:rPr>
           <w:rFonts w:ascii="Consolas" w:hAnsi="Consolas" w:cs="Consolas"/>
-          <w:b/>
-          <w:sz w:val="28"/>
-          <w:szCs w:val="28"/>
+          <w:szCs w:val="24"/>
           <w:lang w:val="en-GB" w:bidi="ar-SA"/>
         </w:rPr>
         <w:t>»#include "«NAME».h"«END»</w:t>
@@ -2629,31 +2665,31 @@
     </w:p>
     <w:p>
       <w:pPr>
+        <w:shd w:val="clear" w:color="auto" w:fill="D5DFEB"/>
+        <w:spacing w:after="0"/>
+        <w:ind w:firstLine="567"/>
         <w:rPr>
           <w:rFonts w:ascii="Consolas" w:hAnsi="Consolas" w:cs="Consolas"/>
-          <w:b/>
-          <w:sz w:val="28"/>
-          <w:szCs w:val="28"/>
+          <w:szCs w:val="24"/>
           <w:lang w:val="en-GB" w:bidi="ar-SA"/>
         </w:rPr>
       </w:pPr>
     </w:p>
     <w:p>
       <w:pPr>
+        <w:shd w:val="clear" w:color="auto" w:fill="D5DFEB"/>
+        <w:spacing w:after="0"/>
+        <w:ind w:firstLine="567"/>
         <w:rPr>
           <w:rFonts w:ascii="Consolas" w:hAnsi="Consolas" w:cs="Consolas"/>
-          <w:b/>
-          <w:sz w:val="28"/>
-          <w:szCs w:val="28"/>
+          <w:szCs w:val="24"/>
           <w:lang w:val="en-GB" w:bidi="ar-SA"/>
         </w:rPr>
       </w:pPr>
       <w:r>
         <w:rPr>
           <w:rFonts w:ascii="Consolas" w:hAnsi="Consolas" w:cs="Consolas"/>
-          <w:b/>
-          <w:sz w:val="28"/>
-          <w:szCs w:val="28"/>
+          <w:szCs w:val="24"/>
           <w:lang w:val="en-GB" w:bidi="ar-SA"/>
         </w:rPr>
         <w:t>void Level1::setupLevel() {</w:t>
@@ -2661,20 +2697,19 @@
     </w:p>
     <w:p>
       <w:pPr>
+        <w:shd w:val="clear" w:color="auto" w:fill="D5DFEB"/>
+        <w:spacing w:after="0"/>
+        <w:ind w:firstLine="567"/>
         <w:rPr>
           <w:rFonts w:ascii="Consolas" w:hAnsi="Consolas" w:cs="Consolas"/>
-          <w:b/>
-          <w:sz w:val="28"/>
-          <w:szCs w:val="28"/>
+          <w:szCs w:val="24"/>
           <w:lang w:val="en-GB" w:bidi="ar-SA"/>
         </w:rPr>
       </w:pPr>
       <w:r>
         <w:rPr>
           <w:rFonts w:ascii="Consolas" w:hAnsi="Consolas" w:cs="Consolas"/>
-          <w:b/>
-          <w:sz w:val="28"/>
-          <w:szCs w:val="28"/>
+          <w:szCs w:val="24"/>
           <w:lang w:val="en-GB" w:bidi="ar-SA"/>
         </w:rPr>
         <w:t>«FECH.DEF.</w:t>
@@ -2682,31 +2717,31 @@
     </w:p>
     <w:p>
       <w:pPr>
+        <w:shd w:val="clear" w:color="auto" w:fill="D5DFEB"/>
+        <w:spacing w:after="0"/>
+        <w:ind w:firstLine="567"/>
         <w:rPr>
           <w:rFonts w:ascii="Consolas" w:hAnsi="Consolas" w:cs="Consolas"/>
-          <w:b/>
-          <w:sz w:val="28"/>
-          <w:szCs w:val="28"/>
+          <w:szCs w:val="24"/>
           <w:lang w:val="en-GB" w:bidi="ar-SA"/>
         </w:rPr>
       </w:pPr>
     </w:p>
     <w:p>
       <w:pPr>
+        <w:shd w:val="clear" w:color="auto" w:fill="D5DFEB"/>
+        <w:spacing w:after="0"/>
+        <w:ind w:firstLine="567"/>
         <w:rPr>
           <w:rFonts w:ascii="Consolas" w:hAnsi="Consolas" w:cs="Consolas"/>
-          <w:b/>
-          <w:sz w:val="28"/>
-          <w:szCs w:val="28"/>
+          <w:szCs w:val="24"/>
           <w:lang w:val="en-GB" w:bidi="ar-SA"/>
         </w:rPr>
       </w:pPr>
       <w:r>
         <w:rPr>
           <w:rFonts w:ascii="Consolas" w:hAnsi="Consolas" w:cs="Consolas"/>
-          <w:b/>
-          <w:sz w:val="28"/>
-          <w:szCs w:val="28"/>
+          <w:szCs w:val="24"/>
           <w:lang w:val="en-GB" w:bidi="ar-SA"/>
         </w:rPr>
         <w:t>»«CODE»</w:t>
@@ -2714,9 +2749,7 @@
       <w:r>
         <w:rPr>
           <w:rFonts w:ascii="Consolas" w:hAnsi="Consolas" w:cs="Consolas"/>
-          <w:b/>
-          <w:sz w:val="28"/>
-          <w:szCs w:val="28"/>
+          <w:szCs w:val="24"/>
           <w:lang w:val="en-GB" w:bidi="ar-SA"/>
         </w:rPr>
         <w:t>«END»</w:t>
@@ -2724,20 +2757,21 @@
     </w:p>
     <w:p>
       <w:pPr>
-        <w:rPr>
-          <w:b/>
-          <w:sz w:val="28"/>
-          <w:szCs w:val="28"/>
-        </w:rPr>
-      </w:pPr>
-      <w:r>
+        <w:shd w:val="clear" w:color="auto" w:fill="D5DFEB"/>
+        <w:spacing w:after="240"/>
+        <w:ind w:firstLine="567"/>
         <w:rPr>
           <w:rFonts w:ascii="Consolas" w:hAnsi="Consolas" w:cs="Consolas"/>
-          <w:b/>
-          <w:sz w:val="28"/>
-          <w:szCs w:val="28"/>
+          <w:szCs w:val="24"/>
           <w:lang w:val="en-GB" w:bidi="ar-SA"/>
         </w:rPr>
+      </w:pPr>
+      <w:r>
+        <w:rPr>
+          <w:rFonts w:ascii="Consolas" w:hAnsi="Consolas" w:cs="Consolas"/>
+          <w:szCs w:val="24"/>
+          <w:lang w:val="en-GB" w:bidi="ar-SA"/>
+        </w:rPr>
         <w:t>}</w:t>
       </w:r>
     </w:p>
@@ -3217,81 +3251,291 @@
           <w:sz w:val="24"/>
           <w:szCs w:val="24"/>
         </w:rPr>
+        <w:t xml:space="preserve">Further down, we have another </w:t>
+      </w:r>
+      <w:r>
+        <w:rPr>
+          <w:b/>
+          <w:sz w:val="24"/>
+          <w:szCs w:val="24"/>
+        </w:rPr>
+        <w:t>FECH</w:t>
+      </w:r>
+      <w:r>
+        <w:rPr>
+          <w:sz w:val="24"/>
+          <w:szCs w:val="24"/>
+        </w:rPr>
+        <w:t>. This one prints the code assigned to our definitions and spreads them with two newlines.</w:t>
+      </w:r>
+    </w:p>
+    <w:p>
+      <w:pPr>
+        <w:rPr>
+          <w:sz w:val="24"/>
+          <w:szCs w:val="24"/>
+        </w:rPr>
+      </w:pPr>
+      <w:r>
+        <w:rPr>
+          <w:sz w:val="24"/>
+          <w:szCs w:val="24"/>
+        </w:rPr>
+        <w:t xml:space="preserve">To </w:t>
+      </w:r>
+      <w:r>
+        <w:rPr>
+          <w:sz w:val="24"/>
+          <w:szCs w:val="24"/>
+        </w:rPr>
+        <w:t>specify</w:t>
+      </w:r>
+      <w:r>
+        <w:rPr>
+          <w:sz w:val="24"/>
+          <w:szCs w:val="24"/>
+        </w:rPr>
+        <w:t xml:space="preserve"> definition codes</w:t>
+      </w:r>
+      <w:r>
+        <w:rPr>
+          <w:sz w:val="24"/>
+          <w:szCs w:val="24"/>
+        </w:rPr>
+        <w:t xml:space="preserve"> go to </w:t>
+      </w:r>
+      <w:r>
+        <w:rPr>
+          <w:b/>
+          <w:sz w:val="24"/>
+          <w:szCs w:val="24"/>
+        </w:rPr>
+        <w:t>Def. Code</w:t>
+      </w:r>
+      <w:r>
+        <w:rPr>
+          <w:sz w:val="24"/>
+          <w:szCs w:val="24"/>
+        </w:rPr>
+        <w:t xml:space="preserve"> tab.</w:t>
+      </w:r>
+      <w:r>
+        <w:rPr>
+          <w:sz w:val="24"/>
+          <w:szCs w:val="24"/>
+        </w:rPr>
+        <w:t xml:space="preserve"> You will see two textboxes.</w:t>
+      </w:r>
+      <w:r>
+        <w:rPr>
+          <w:sz w:val="24"/>
+          <w:szCs w:val="24"/>
+        </w:rPr>
+        <w:t xml:space="preserve"> </w:t>
+      </w:r>
+      <w:r>
+        <w:rPr>
+          <w:sz w:val="24"/>
+          <w:szCs w:val="24"/>
+        </w:rPr>
+        <w:t xml:space="preserve">The </w:t>
+      </w:r>
+      <w:r>
+        <w:rPr>
+          <w:sz w:val="24"/>
+          <w:szCs w:val="24"/>
+        </w:rPr>
+        <w:t>upper one</w:t>
+      </w:r>
+      <w:r>
+        <w:rPr>
+          <w:sz w:val="24"/>
+          <w:szCs w:val="24"/>
+        </w:rPr>
+        <w:t xml:space="preserve"> is </w:t>
+      </w:r>
+      <w:r>
+        <w:rPr>
+          <w:sz w:val="24"/>
+          <w:szCs w:val="24"/>
+        </w:rPr>
+        <w:t xml:space="preserve">for </w:t>
+      </w:r>
+      <w:r>
+        <w:rPr>
+          <w:sz w:val="24"/>
+          <w:szCs w:val="24"/>
+        </w:rPr>
+        <w:t>definition code</w:t>
+      </w:r>
+      <w:r>
+        <w:rPr>
+          <w:sz w:val="24"/>
+          <w:szCs w:val="24"/>
+        </w:rPr>
+        <w:t>s</w:t>
+      </w:r>
+      <w:r>
+        <w:rPr>
+          <w:sz w:val="24"/>
+          <w:szCs w:val="24"/>
+        </w:rPr>
+        <w:t>.</w:t>
+      </w:r>
+      <w:r>
+        <w:rPr>
+          <w:sz w:val="24"/>
+          <w:szCs w:val="24"/>
+        </w:rPr>
+        <w:t xml:space="preserve"> All definitions</w:t>
+      </w:r>
+      <w:r>
+        <w:rPr>
+          <w:sz w:val="24"/>
+          <w:szCs w:val="24"/>
+        </w:rPr>
+        <w:t xml:space="preserve"> in this project</w:t>
+      </w:r>
+      <w:r>
+        <w:rPr>
+          <w:sz w:val="24"/>
+          <w:szCs w:val="24"/>
+        </w:rPr>
+        <w:t xml:space="preserve"> will have the same code:</w:t>
+      </w:r>
+    </w:p>
+    <w:p>
+      <w:pPr>
+        <w:shd w:val="clear" w:color="auto" w:fill="D5DFEB"/>
+        <w:spacing w:after="0"/>
+        <w:ind w:firstLine="567"/>
+        <w:rPr>
+          <w:rFonts w:ascii="Consolas" w:hAnsi="Consolas" w:cs="Consolas"/>
+          <w:szCs w:val="24"/>
+          <w:lang w:val="en-GB" w:bidi="ar-SA"/>
+        </w:rPr>
+      </w:pPr>
+      <w:r>
+        <w:rPr>
+          <w:rFonts w:ascii="Consolas" w:hAnsi="Consolas" w:cs="Consolas"/>
+          <w:szCs w:val="24"/>
+          <w:lang w:val="en-GB" w:bidi="ar-SA"/>
+        </w:rPr>
+        <w:t>«FECH.OBJ.</w:t>
+      </w:r>
+    </w:p>
+    <w:p>
+      <w:pPr>
+        <w:shd w:val="clear" w:color="auto" w:fill="D5DFEB"/>
+        <w:spacing w:after="240"/>
+        <w:ind w:firstLine="567"/>
+        <w:rPr>
+          <w:rFonts w:ascii="Consolas" w:hAnsi="Consolas" w:cs="Consolas"/>
+          <w:szCs w:val="24"/>
+          <w:lang w:val="en-GB" w:bidi="ar-SA"/>
+        </w:rPr>
+      </w:pPr>
+      <w:r>
+        <w:rPr>
+          <w:rFonts w:ascii="Consolas" w:hAnsi="Consolas" w:cs="Consolas"/>
+          <w:szCs w:val="24"/>
+          <w:lang w:val="en-GB" w:bidi="ar-SA"/>
+        </w:rPr>
+        <w:t>»«CODE»«END»</w:t>
+      </w:r>
+    </w:p>
+    <w:p>
+      <w:pPr>
+        <w:rPr>
+          <w:sz w:val="24"/>
+          <w:szCs w:val="24"/>
+        </w:rPr>
+      </w:pPr>
+      <w:r>
+        <w:rPr>
+          <w:sz w:val="24"/>
+          <w:szCs w:val="24"/>
+        </w:rPr>
         <w:lastRenderedPageBreak/>
-        <w:t xml:space="preserve">Further down, we have another </w:t>
-      </w:r>
-      <w:r>
-        <w:rPr>
-          <w:b/>
-          <w:sz w:val="24"/>
-          <w:szCs w:val="24"/>
-        </w:rPr>
-        <w:t>FECH</w:t>
-      </w:r>
-      <w:r>
-        <w:rPr>
-          <w:sz w:val="24"/>
-          <w:szCs w:val="24"/>
-        </w:rPr>
-        <w:t>. This one prints the code assigned to our definitions and spreads them with two newlines.</w:t>
-      </w:r>
-    </w:p>
-    <w:p>
-      <w:pPr>
-        <w:rPr>
-          <w:sz w:val="24"/>
-          <w:szCs w:val="24"/>
-        </w:rPr>
-      </w:pPr>
-      <w:r>
-        <w:rPr>
-          <w:sz w:val="24"/>
-          <w:szCs w:val="24"/>
-        </w:rPr>
-        <w:t xml:space="preserve">To </w:t>
-      </w:r>
-      <w:r>
-        <w:rPr>
-          <w:sz w:val="24"/>
-          <w:szCs w:val="24"/>
-        </w:rPr>
-        <w:t>specify</w:t>
-      </w:r>
-      <w:r>
-        <w:rPr>
-          <w:sz w:val="24"/>
-          <w:szCs w:val="24"/>
-        </w:rPr>
-        <w:t xml:space="preserve"> definition codes</w:t>
-      </w:r>
-      <w:r>
-        <w:rPr>
-          <w:sz w:val="24"/>
-          <w:szCs w:val="24"/>
-        </w:rPr>
-        <w:t xml:space="preserve"> go to </w:t>
-      </w:r>
-      <w:r>
-        <w:rPr>
-          <w:b/>
-          <w:sz w:val="24"/>
-          <w:szCs w:val="24"/>
-        </w:rPr>
-        <w:t>Def. Code</w:t>
-      </w:r>
-      <w:r>
-        <w:rPr>
-          <w:sz w:val="24"/>
-          <w:szCs w:val="24"/>
-        </w:rPr>
-        <w:t xml:space="preserve"> tab.</w:t>
-      </w:r>
-      <w:r>
-        <w:rPr>
-          <w:sz w:val="24"/>
-          <w:szCs w:val="24"/>
-        </w:rPr>
-        <w:t xml:space="preserve"> You will see two textboxes.</w:t>
+        <w:t>Here we cycle through all objects belonging to this definition and print the</w:t>
+      </w:r>
+      <w:r>
+        <w:rPr>
+          <w:sz w:val="24"/>
+          <w:szCs w:val="24"/>
+        </w:rPr>
+        <w:t>ir</w:t>
+      </w:r>
+      <w:r>
+        <w:rPr>
+          <w:sz w:val="24"/>
+          <w:szCs w:val="24"/>
+        </w:rPr>
+        <w:t xml:space="preserve"> code</w:t>
+      </w:r>
+      <w:r>
+        <w:rPr>
+          <w:sz w:val="24"/>
+          <w:szCs w:val="24"/>
+        </w:rPr>
+        <w:t>s</w:t>
+      </w:r>
+      <w:r>
+        <w:rPr>
+          <w:sz w:val="24"/>
+          <w:szCs w:val="24"/>
+        </w:rPr>
+        <w:t xml:space="preserve">. They are </w:t>
+      </w:r>
+      <w:r>
+        <w:rPr>
+          <w:sz w:val="24"/>
+          <w:szCs w:val="24"/>
+        </w:rPr>
+        <w:t>separated</w:t>
+      </w:r>
+      <w:r>
+        <w:rPr>
+          <w:sz w:val="24"/>
+          <w:szCs w:val="24"/>
+        </w:rPr>
+        <w:t xml:space="preserve"> by </w:t>
+      </w:r>
+      <w:r>
+        <w:rPr>
+          <w:sz w:val="24"/>
+          <w:szCs w:val="24"/>
+        </w:rPr>
+        <w:t xml:space="preserve">a </w:t>
+      </w:r>
+      <w:r>
+        <w:rPr>
+          <w:sz w:val="24"/>
+          <w:szCs w:val="24"/>
+        </w:rPr>
+        <w:t>newline.</w:t>
+      </w:r>
+    </w:p>
+    <w:p>
+      <w:pPr>
+        <w:rPr>
+          <w:sz w:val="24"/>
+          <w:szCs w:val="24"/>
+        </w:rPr>
+      </w:pPr>
+      <w:r>
+        <w:rPr>
+          <w:sz w:val="24"/>
+          <w:szCs w:val="24"/>
+        </w:rPr>
+        <w:t xml:space="preserve">The </w:t>
+      </w:r>
+      <w:r>
+        <w:rPr>
+          <w:sz w:val="24"/>
+          <w:szCs w:val="24"/>
+        </w:rPr>
+        <w:t>lower textbox</w:t>
       </w:r>
       <w:r>
         <w:rPr>
@@ -3305,35 +3549,790 @@
           <w:sz w:val="24"/>
           <w:szCs w:val="24"/>
         </w:rPr>
-        <w:t xml:space="preserve">The </w:t>
-      </w:r>
-      <w:r>
-        <w:rPr>
-          <w:sz w:val="24"/>
-          <w:szCs w:val="24"/>
-        </w:rPr>
-        <w:t>upper one</w:t>
-      </w:r>
-      <w:r>
-        <w:rPr>
-          <w:sz w:val="24"/>
-          <w:szCs w:val="24"/>
-        </w:rPr>
-        <w:t xml:space="preserve"> is </w:t>
-      </w:r>
-      <w:r>
-        <w:rPr>
-          <w:sz w:val="24"/>
-          <w:szCs w:val="24"/>
-        </w:rPr>
-        <w:t xml:space="preserve">for </w:t>
-      </w:r>
-      <w:r>
-        <w:rPr>
-          <w:sz w:val="24"/>
-          <w:szCs w:val="24"/>
-        </w:rPr>
-        <w:t>definition code</w:t>
+        <w:t>has a</w:t>
+      </w:r>
+      <w:r>
+        <w:rPr>
+          <w:sz w:val="24"/>
+          <w:szCs w:val="24"/>
+        </w:rPr>
+        <w:t xml:space="preserve"> code that</w:t>
+      </w:r>
+      <w:r>
+        <w:rPr>
+          <w:sz w:val="24"/>
+          <w:szCs w:val="24"/>
+        </w:rPr>
+        <w:t xml:space="preserve"> will</w:t>
+      </w:r>
+      <w:r>
+        <w:rPr>
+          <w:sz w:val="24"/>
+          <w:szCs w:val="24"/>
+        </w:rPr>
+        <w:t xml:space="preserve"> automatically get assigned to new objects belonging to </w:t>
+      </w:r>
+      <w:r>
+        <w:rPr>
+          <w:sz w:val="24"/>
+          <w:szCs w:val="24"/>
+        </w:rPr>
+        <w:t>this</w:t>
+      </w:r>
+      <w:r>
+        <w:rPr>
+          <w:sz w:val="24"/>
+          <w:szCs w:val="24"/>
+        </w:rPr>
+        <w:t xml:space="preserve"> definition. This way you don't have to copy the same code into every </w:t>
+      </w:r>
+      <w:r>
+        <w:rPr>
+          <w:sz w:val="24"/>
+          <w:szCs w:val="24"/>
+        </w:rPr>
+        <w:t xml:space="preserve">new </w:t>
+      </w:r>
+      <w:r>
+        <w:rPr>
+          <w:sz w:val="24"/>
+          <w:szCs w:val="24"/>
+        </w:rPr>
+        <w:t>object.</w:t>
+      </w:r>
+    </w:p>
+    <w:p>
+      <w:pPr>
+        <w:rPr>
+          <w:sz w:val="24"/>
+          <w:szCs w:val="24"/>
+        </w:rPr>
+      </w:pPr>
+      <w:r>
+        <w:rPr>
+          <w:sz w:val="24"/>
+          <w:szCs w:val="24"/>
+        </w:rPr>
+        <w:t xml:space="preserve">This will be the code for </w:t>
+      </w:r>
+      <w:r>
+        <w:rPr>
+          <w:b/>
+          <w:sz w:val="24"/>
+          <w:szCs w:val="24"/>
+        </w:rPr>
+        <w:t>Floor</w:t>
+      </w:r>
+      <w:r>
+        <w:rPr>
+          <w:sz w:val="24"/>
+          <w:szCs w:val="24"/>
+        </w:rPr>
+        <w:t>:</w:t>
+      </w:r>
+    </w:p>
+    <w:p>
+      <w:pPr>
+        <w:shd w:val="clear" w:color="auto" w:fill="D5DFEB"/>
+        <w:spacing w:after="240"/>
+        <w:ind w:firstLine="567"/>
+        <w:rPr>
+          <w:rFonts w:ascii="Consolas" w:hAnsi="Consolas" w:cs="Consolas"/>
+          <w:sz w:val="24"/>
+          <w:szCs w:val="24"/>
+          <w:lang w:val="en-GB" w:bidi="ar-SA"/>
+        </w:rPr>
+      </w:pPr>
+      <w:r>
+        <w:rPr>
+          <w:rFonts w:ascii="Consolas" w:hAnsi="Consolas" w:cs="Consolas"/>
+          <w:szCs w:val="24"/>
+          <w:lang w:val="en-GB" w:bidi="ar-SA"/>
+        </w:rPr>
+        <w:t>makeFloorAtTile(«X» / 32, «Y» / 32, "assets/sprites/«DEF.NAME».png");</w:t>
+      </w:r>
+    </w:p>
+    <w:p>
+      <w:pPr>
+        <w:rPr>
+          <w:sz w:val="24"/>
+          <w:szCs w:val="24"/>
+        </w:rPr>
+      </w:pPr>
+      <w:r>
+        <w:rPr>
+          <w:sz w:val="24"/>
+          <w:szCs w:val="24"/>
+        </w:rPr>
+        <w:t>It's a made up method</w:t>
+      </w:r>
+      <w:r>
+        <w:rPr>
+          <w:sz w:val="24"/>
+          <w:szCs w:val="24"/>
+        </w:rPr>
+        <w:t xml:space="preserve"> for putting a floor on a tile. The first two PlaneSmith statements return</w:t>
+      </w:r>
+      <w:r>
+        <w:rPr>
+          <w:sz w:val="24"/>
+          <w:szCs w:val="24"/>
+        </w:rPr>
+        <w:t xml:space="preserve"> </w:t>
+      </w:r>
+      <w:r>
+        <w:rPr>
+          <w:sz w:val="24"/>
+          <w:szCs w:val="24"/>
+        </w:rPr>
+        <w:t>object</w:t>
+      </w:r>
+      <w:r>
+        <w:rPr>
+          <w:sz w:val="24"/>
+          <w:szCs w:val="24"/>
+        </w:rPr>
+        <w:t>'s coordinates</w:t>
+      </w:r>
+      <w:r>
+        <w:rPr>
+          <w:sz w:val="24"/>
+          <w:szCs w:val="24"/>
+        </w:rPr>
+        <w:t xml:space="preserve"> on the plane. The third one will return the na</w:t>
+      </w:r>
+      <w:r>
+        <w:rPr>
+          <w:sz w:val="24"/>
+          <w:szCs w:val="24"/>
+        </w:rPr>
+        <w:t>me of this object's definition.</w:t>
+      </w:r>
+    </w:p>
+    <w:p>
+      <w:pPr>
+        <w:rPr>
+          <w:sz w:val="24"/>
+          <w:szCs w:val="24"/>
+        </w:rPr>
+      </w:pPr>
+      <w:r>
+        <w:rPr>
+          <w:sz w:val="24"/>
+          <w:szCs w:val="24"/>
+        </w:rPr>
+        <w:t xml:space="preserve">Codes for </w:t>
+      </w:r>
+      <w:r>
+        <w:rPr>
+          <w:b/>
+          <w:sz w:val="24"/>
+          <w:szCs w:val="24"/>
+        </w:rPr>
+        <w:t>Wall</w:t>
+      </w:r>
+      <w:r>
+        <w:rPr>
+          <w:sz w:val="24"/>
+          <w:szCs w:val="24"/>
+        </w:rPr>
+        <w:t xml:space="preserve">, </w:t>
+      </w:r>
+      <w:r>
+        <w:rPr>
+          <w:b/>
+          <w:sz w:val="24"/>
+          <w:szCs w:val="24"/>
+        </w:rPr>
+        <w:t>Door</w:t>
+      </w:r>
+      <w:r>
+        <w:rPr>
+          <w:sz w:val="24"/>
+          <w:szCs w:val="24"/>
+        </w:rPr>
+        <w:t xml:space="preserve">, </w:t>
+      </w:r>
+      <w:r>
+        <w:rPr>
+          <w:b/>
+          <w:sz w:val="24"/>
+          <w:szCs w:val="24"/>
+        </w:rPr>
+        <w:t>Potion</w:t>
+      </w:r>
+      <w:r>
+        <w:rPr>
+          <w:sz w:val="24"/>
+          <w:szCs w:val="24"/>
+        </w:rPr>
+        <w:t xml:space="preserve"> and </w:t>
+      </w:r>
+      <w:r>
+        <w:rPr>
+          <w:b/>
+          <w:sz w:val="24"/>
+          <w:szCs w:val="24"/>
+        </w:rPr>
+        <w:t>Staff</w:t>
+      </w:r>
+      <w:r>
+        <w:rPr>
+          <w:sz w:val="24"/>
+          <w:szCs w:val="24"/>
+        </w:rPr>
+        <w:t xml:space="preserve"> are </w:t>
+      </w:r>
+      <w:r>
+        <w:rPr>
+          <w:sz w:val="24"/>
+          <w:szCs w:val="24"/>
+        </w:rPr>
+        <w:t>similar</w:t>
+      </w:r>
+      <w:r>
+        <w:rPr>
+          <w:sz w:val="24"/>
+          <w:szCs w:val="24"/>
+        </w:rPr>
+        <w:t>.</w:t>
+      </w:r>
+      <w:r>
+        <w:rPr>
+          <w:sz w:val="24"/>
+          <w:szCs w:val="24"/>
+        </w:rPr>
+        <w:t xml:space="preserve"> You can find them </w:t>
+      </w:r>
+      <w:r>
+        <w:rPr>
+          <w:sz w:val="24"/>
+          <w:szCs w:val="24"/>
+        </w:rPr>
+        <w:t>in</w:t>
+      </w:r>
+      <w:r>
+        <w:rPr>
+          <w:sz w:val="24"/>
+          <w:szCs w:val="24"/>
+        </w:rPr>
+        <w:t xml:space="preserve"> the example project.</w:t>
+      </w:r>
+    </w:p>
+    <w:p>
+      <w:pPr>
+        <w:rPr>
+          <w:sz w:val="24"/>
+          <w:szCs w:val="24"/>
+        </w:rPr>
+      </w:pPr>
+      <w:r>
+        <w:rPr>
+          <w:sz w:val="24"/>
+          <w:szCs w:val="24"/>
+        </w:rPr>
+        <w:t>Because we've already placed our floor objects, this code isn't added to them. It is only added to new objects that get placed. What you will do now is copy this code into every floor instance in our level.</w:t>
+      </w:r>
+    </w:p>
+    <w:p>
+      <w:pPr>
+        <w:rPr>
+          <w:sz w:val="24"/>
+          <w:szCs w:val="24"/>
+        </w:rPr>
+      </w:pPr>
+      <w:r>
+        <w:rPr>
+          <w:sz w:val="24"/>
+          <w:szCs w:val="24"/>
+        </w:rPr>
+        <w:t xml:space="preserve">Nah, just kidding. Click on the </w:t>
+      </w:r>
+      <w:r>
+        <w:rPr>
+          <w:b/>
+          <w:sz w:val="24"/>
+          <w:szCs w:val="24"/>
+        </w:rPr>
+        <w:t>Reinsert obj. codes</w:t>
+      </w:r>
+      <w:r>
+        <w:rPr>
+          <w:sz w:val="24"/>
+          <w:szCs w:val="24"/>
+        </w:rPr>
+        <w:t xml:space="preserve"> button below to let the program do it for you.</w:t>
+      </w:r>
+    </w:p>
+    <w:p>
+      <w:pPr>
+        <w:rPr>
+          <w:sz w:val="24"/>
+          <w:szCs w:val="24"/>
+        </w:rPr>
+      </w:pPr>
+      <w:r>
+        <w:rPr>
+          <w:sz w:val="24"/>
+          <w:szCs w:val="24"/>
+        </w:rPr>
+        <w:t>Code for dwarves is:</w:t>
+      </w:r>
+    </w:p>
+    <w:p>
+      <w:pPr>
+        <w:shd w:val="clear" w:color="auto" w:fill="D5DFEB"/>
+        <w:spacing w:after="0"/>
+        <w:ind w:firstLine="567"/>
+        <w:rPr>
+          <w:rFonts w:ascii="Consolas" w:hAnsi="Consolas" w:cs="Consolas"/>
+          <w:szCs w:val="24"/>
+          <w:lang w:val="en-GB" w:bidi="ar-SA"/>
+        </w:rPr>
+      </w:pPr>
+      <w:r>
+        <w:rPr>
+          <w:rFonts w:ascii="Consolas" w:hAnsi="Consolas" w:cs="Consolas"/>
+          <w:szCs w:val="24"/>
+          <w:lang w:val="en-GB" w:bidi="ar-SA"/>
+        </w:rPr>
+        <w:t>{</w:t>
+      </w:r>
+    </w:p>
+    <w:p>
+      <w:pPr>
+        <w:shd w:val="clear" w:color="auto" w:fill="D5DFEB"/>
+        <w:spacing w:after="0"/>
+        <w:ind w:firstLine="567"/>
+        <w:rPr>
+          <w:rFonts w:ascii="Consolas" w:hAnsi="Consolas" w:cs="Consolas"/>
+          <w:szCs w:val="24"/>
+          <w:lang w:val="en-GB" w:bidi="ar-SA"/>
+        </w:rPr>
+      </w:pPr>
+      <w:r>
+        <w:rPr>
+          <w:rFonts w:ascii="Consolas" w:hAnsi="Consolas" w:cs="Consolas"/>
+          <w:szCs w:val="24"/>
+          <w:lang w:val="en-GB" w:bidi="ar-SA"/>
+        </w:rPr>
+        <w:t>Enemy *dwarf = new Dwarf();</w:t>
+      </w:r>
+    </w:p>
+    <w:p>
+      <w:pPr>
+        <w:shd w:val="clear" w:color="auto" w:fill="D5DFEB"/>
+        <w:spacing w:after="0"/>
+        <w:ind w:firstLine="567"/>
+        <w:rPr>
+          <w:rFonts w:ascii="Consolas" w:hAnsi="Consolas" w:cs="Consolas"/>
+          <w:szCs w:val="24"/>
+          <w:lang w:val="en-GB" w:bidi="ar-SA"/>
+        </w:rPr>
+      </w:pPr>
+      <w:r>
+        <w:rPr>
+          <w:rFonts w:ascii="Consolas" w:hAnsi="Consolas" w:cs="Consolas"/>
+          <w:szCs w:val="24"/>
+          <w:lang w:val="en-GB" w:bidi="ar-SA"/>
+        </w:rPr>
+        <w:t>dwarf-&gt;setPosition(«X», «Y»);</w:t>
+      </w:r>
+    </w:p>
+    <w:p>
+      <w:pPr>
+        <w:shd w:val="clear" w:color="auto" w:fill="D5DFEB"/>
+        <w:spacing w:after="0"/>
+        <w:ind w:firstLine="567"/>
+        <w:rPr>
+          <w:rFonts w:ascii="Consolas" w:hAnsi="Consolas" w:cs="Consolas"/>
+          <w:szCs w:val="24"/>
+          <w:lang w:val="en-GB" w:bidi="ar-SA"/>
+        </w:rPr>
+      </w:pPr>
+      <w:r>
+        <w:rPr>
+          <w:rFonts w:ascii="Consolas" w:hAnsi="Consolas" w:cs="Consolas"/>
+          <w:szCs w:val="24"/>
+          <w:lang w:val="en-GB" w:bidi="ar-SA"/>
+        </w:rPr>
+        <w:t>addEnemy(dwarf);</w:t>
+      </w:r>
+    </w:p>
+    <w:p>
+      <w:pPr>
+        <w:shd w:val="clear" w:color="auto" w:fill="D5DFEB"/>
+        <w:spacing w:after="240"/>
+        <w:ind w:firstLine="567"/>
+        <w:rPr>
+          <w:rFonts w:ascii="Consolas" w:hAnsi="Consolas" w:cs="Consolas"/>
+          <w:szCs w:val="24"/>
+          <w:lang w:val="en-GB" w:bidi="ar-SA"/>
+        </w:rPr>
+      </w:pPr>
+      <w:r>
+        <w:rPr>
+          <w:rFonts w:ascii="Consolas" w:hAnsi="Consolas" w:cs="Consolas"/>
+          <w:szCs w:val="24"/>
+          <w:lang w:val="en-GB" w:bidi="ar-SA"/>
+        </w:rPr>
+        <w:t>}</w:t>
+      </w:r>
+    </w:p>
+    <w:p>
+      <w:pPr>
+        <w:rPr>
+          <w:sz w:val="24"/>
+          <w:szCs w:val="24"/>
+        </w:rPr>
+      </w:pPr>
+      <w:r>
+        <w:rPr>
+          <w:sz w:val="24"/>
+          <w:szCs w:val="24"/>
+        </w:rPr>
+        <w:t>Curly brackets will avoid conflicts with other dwarf variables.</w:t>
+      </w:r>
+      <w:r>
+        <w:rPr>
+          <w:sz w:val="24"/>
+          <w:szCs w:val="24"/>
+        </w:rPr>
+        <w:t xml:space="preserve"> Codes for </w:t>
+      </w:r>
+      <w:r>
+        <w:rPr>
+          <w:b/>
+          <w:sz w:val="24"/>
+          <w:szCs w:val="24"/>
+        </w:rPr>
+        <w:t>Elf</w:t>
+      </w:r>
+      <w:r>
+        <w:rPr>
+          <w:sz w:val="24"/>
+          <w:szCs w:val="24"/>
+        </w:rPr>
+        <w:t xml:space="preserve"> and </w:t>
+      </w:r>
+      <w:r>
+        <w:rPr>
+          <w:b/>
+          <w:sz w:val="24"/>
+          <w:szCs w:val="24"/>
+        </w:rPr>
+        <w:t>Wizard</w:t>
+      </w:r>
+      <w:r>
+        <w:rPr>
+          <w:sz w:val="24"/>
+          <w:szCs w:val="24"/>
+        </w:rPr>
+        <w:t xml:space="preserve"> are similar. Don't forget to reinsert them into existing objects.</w:t>
+      </w:r>
+    </w:p>
+    <w:p>
+      <w:pPr>
+        <w:rPr>
+          <w:sz w:val="24"/>
+          <w:szCs w:val="24"/>
+        </w:rPr>
+      </w:pPr>
+      <w:r>
+        <w:rPr>
+          <w:sz w:val="24"/>
+          <w:szCs w:val="24"/>
+        </w:rPr>
+        <w:t xml:space="preserve">If you go to </w:t>
+      </w:r>
+      <w:r>
+        <w:rPr>
+          <w:b/>
+          <w:sz w:val="24"/>
+          <w:szCs w:val="24"/>
+        </w:rPr>
+        <w:t>Obj. Code</w:t>
+      </w:r>
+      <w:r>
+        <w:rPr>
+          <w:sz w:val="24"/>
+          <w:szCs w:val="24"/>
+        </w:rPr>
+        <w:t xml:space="preserve"> and select an object you will see its code. For exercise, let's change codes of two specific objects.</w:t>
+      </w:r>
+    </w:p>
+    <w:p>
+      <w:pPr>
+        <w:rPr>
+          <w:sz w:val="24"/>
+          <w:szCs w:val="24"/>
+        </w:rPr>
+      </w:pPr>
+      <w:r>
+        <w:rPr>
+          <w:sz w:val="24"/>
+          <w:szCs w:val="24"/>
+        </w:rPr>
+        <w:t xml:space="preserve">Go to </w:t>
+      </w:r>
+      <w:r>
+        <w:rPr>
+          <w:b/>
+          <w:sz w:val="24"/>
+          <w:szCs w:val="24"/>
+        </w:rPr>
+        <w:t xml:space="preserve">Plane </w:t>
+      </w:r>
+      <w:r>
+        <w:rPr>
+          <w:sz w:val="24"/>
+          <w:szCs w:val="24"/>
+        </w:rPr>
+        <w:t>tab</w:t>
+      </w:r>
+      <w:r>
+        <w:rPr>
+          <w:sz w:val="24"/>
+          <w:szCs w:val="24"/>
+        </w:rPr>
+        <w:t xml:space="preserve">. Select one of the doors (e.g. the one next to the staff). </w:t>
+      </w:r>
+      <w:r>
+        <w:rPr>
+          <w:i/>
+          <w:sz w:val="24"/>
+          <w:szCs w:val="24"/>
+        </w:rPr>
+        <w:t>You can select it by left-clicking on it. If you selected a definition, first deselect it by right-clicking.</w:t>
+      </w:r>
+      <w:r>
+        <w:rPr>
+          <w:sz w:val="24"/>
+          <w:szCs w:val="24"/>
+        </w:rPr>
+        <w:t xml:space="preserve"> Now go to </w:t>
+      </w:r>
+      <w:r>
+        <w:rPr>
+          <w:b/>
+          <w:sz w:val="24"/>
+          <w:szCs w:val="24"/>
+        </w:rPr>
+        <w:t xml:space="preserve">Obj. Code </w:t>
+      </w:r>
+      <w:r>
+        <w:rPr>
+          <w:sz w:val="24"/>
+          <w:szCs w:val="24"/>
+        </w:rPr>
+        <w:t>tab</w:t>
+      </w:r>
+      <w:r>
+        <w:rPr>
+          <w:sz w:val="24"/>
+          <w:szCs w:val="24"/>
+        </w:rPr>
+        <w:t>.</w:t>
+      </w:r>
+      <w:r>
+        <w:rPr>
+          <w:sz w:val="24"/>
+          <w:szCs w:val="24"/>
+        </w:rPr>
+        <w:t xml:space="preserve"> </w:t>
+      </w:r>
+      <w:r>
+        <w:rPr>
+          <w:sz w:val="24"/>
+          <w:szCs w:val="24"/>
+        </w:rPr>
+        <w:t>Add this line:</w:t>
+      </w:r>
+    </w:p>
+    <w:p>
+      <w:pPr>
+        <w:shd w:val="clear" w:color="auto" w:fill="D5DFEB"/>
+        <w:spacing w:after="240"/>
+        <w:ind w:firstLine="567"/>
+        <w:rPr>
+          <w:rFonts w:ascii="Consolas" w:hAnsi="Consolas" w:cs="Consolas"/>
+          <w:szCs w:val="24"/>
+          <w:lang w:val="en-GB" w:bidi="ar-SA"/>
+        </w:rPr>
+      </w:pPr>
+      <w:r>
+        <w:rPr>
+          <w:rFonts w:ascii="Consolas" w:hAnsi="Consolas" w:cs="Consolas"/>
+          <w:szCs w:val="24"/>
+          <w:lang w:val="en-GB" w:bidi="ar-SA"/>
+        </w:rPr>
+        <w:t>getTile(«X» / 32, «Y» / 32)-&gt;getDoor()-&gt;setLocked(true);</w:t>
+      </w:r>
+    </w:p>
+    <w:p>
+      <w:pPr>
+        <w:rPr>
+          <w:sz w:val="24"/>
+          <w:szCs w:val="24"/>
+        </w:rPr>
+      </w:pPr>
+      <w:r>
+        <w:rPr>
+          <w:sz w:val="24"/>
+          <w:szCs w:val="24"/>
+        </w:rPr>
+        <w:t xml:space="preserve">Now go back to </w:t>
+      </w:r>
+      <w:r>
+        <w:rPr>
+          <w:b/>
+          <w:sz w:val="24"/>
+          <w:szCs w:val="24"/>
+        </w:rPr>
+        <w:t>Plane</w:t>
+      </w:r>
+      <w:r>
+        <w:rPr>
+          <w:sz w:val="24"/>
+          <w:szCs w:val="24"/>
+        </w:rPr>
+        <w:t xml:space="preserve"> and select one of the elves, and change its code to:</w:t>
+      </w:r>
+    </w:p>
+    <w:p>
+      <w:pPr>
+        <w:shd w:val="clear" w:color="auto" w:fill="D5DFEB"/>
+        <w:spacing w:after="0"/>
+        <w:ind w:firstLine="567"/>
+        <w:rPr>
+          <w:rFonts w:ascii="Consolas" w:hAnsi="Consolas" w:cs="Consolas"/>
+          <w:szCs w:val="24"/>
+          <w:lang w:val="en-GB" w:bidi="ar-SA"/>
+        </w:rPr>
+      </w:pPr>
+      <w:r>
+        <w:rPr>
+          <w:rFonts w:ascii="Consolas" w:hAnsi="Consolas" w:cs="Consolas"/>
+          <w:szCs w:val="24"/>
+          <w:lang w:val="en-GB" w:bidi="ar-SA"/>
+        </w:rPr>
+        <w:t>{</w:t>
+      </w:r>
+    </w:p>
+    <w:p>
+      <w:pPr>
+        <w:shd w:val="clear" w:color="auto" w:fill="D5DFEB"/>
+        <w:spacing w:after="0"/>
+        <w:ind w:firstLine="567"/>
+        <w:rPr>
+          <w:rFonts w:ascii="Consolas" w:hAnsi="Consolas" w:cs="Consolas"/>
+          <w:szCs w:val="24"/>
+          <w:lang w:val="en-GB" w:bidi="ar-SA"/>
+        </w:rPr>
+      </w:pPr>
+      <w:r>
+        <w:rPr>
+          <w:rFonts w:ascii="Consolas" w:hAnsi="Consolas" w:cs="Consolas"/>
+          <w:szCs w:val="24"/>
+          <w:lang w:val="en-GB" w:bidi="ar-SA"/>
+        </w:rPr>
+        <w:t>Enemy *elf = new Elf();</w:t>
+      </w:r>
+    </w:p>
+    <w:p>
+      <w:pPr>
+        <w:shd w:val="clear" w:color="auto" w:fill="D5DFEB"/>
+        <w:spacing w:after="0"/>
+        <w:ind w:firstLine="567"/>
+        <w:rPr>
+          <w:rFonts w:ascii="Consolas" w:hAnsi="Consolas" w:cs="Consolas"/>
+          <w:szCs w:val="24"/>
+          <w:lang w:val="en-GB" w:bidi="ar-SA"/>
+        </w:rPr>
+      </w:pPr>
+      <w:r>
+        <w:rPr>
+          <w:rFonts w:ascii="Consolas" w:hAnsi="Consolas" w:cs="Consolas"/>
+          <w:szCs w:val="24"/>
+          <w:lang w:val="en-GB" w:bidi="ar-SA"/>
+        </w:rPr>
+        <w:lastRenderedPageBreak/>
+        <w:t>elf-&gt;setPosition(«X», «Y»);</w:t>
+      </w:r>
+    </w:p>
+    <w:p>
+      <w:pPr>
+        <w:shd w:val="clear" w:color="auto" w:fill="D5DFEB"/>
+        <w:spacing w:after="0"/>
+        <w:ind w:firstLine="567"/>
+        <w:rPr>
+          <w:rFonts w:ascii="Consolas" w:hAnsi="Consolas" w:cs="Consolas"/>
+          <w:szCs w:val="24"/>
+          <w:lang w:val="en-GB" w:bidi="ar-SA"/>
+        </w:rPr>
+      </w:pPr>
+      <w:r>
+        <w:rPr>
+          <w:rFonts w:ascii="Consolas" w:hAnsi="Consolas" w:cs="Consolas"/>
+          <w:szCs w:val="24"/>
+          <w:lang w:val="en-GB" w:bidi="ar-SA"/>
+        </w:rPr>
+        <w:t>elf-&gt;getLoot()-&gt;addKey();</w:t>
+      </w:r>
+    </w:p>
+    <w:p>
+      <w:pPr>
+        <w:shd w:val="clear" w:color="auto" w:fill="D5DFEB"/>
+        <w:spacing w:after="0"/>
+        <w:ind w:firstLine="567"/>
+        <w:rPr>
+          <w:rFonts w:ascii="Consolas" w:hAnsi="Consolas" w:cs="Consolas"/>
+          <w:szCs w:val="24"/>
+          <w:lang w:val="en-GB" w:bidi="ar-SA"/>
+        </w:rPr>
+      </w:pPr>
+      <w:r>
+        <w:rPr>
+          <w:rFonts w:ascii="Consolas" w:hAnsi="Consolas" w:cs="Consolas"/>
+          <w:szCs w:val="24"/>
+          <w:lang w:val="en-GB" w:bidi="ar-SA"/>
+        </w:rPr>
+        <w:t>addEnemy(elf);</w:t>
+      </w:r>
+    </w:p>
+    <w:p>
+      <w:pPr>
+        <w:shd w:val="clear" w:color="auto" w:fill="D5DFEB"/>
+        <w:spacing w:after="240"/>
+        <w:ind w:firstLine="567"/>
+        <w:rPr>
+          <w:rFonts w:ascii="Consolas" w:hAnsi="Consolas" w:cs="Consolas"/>
+          <w:szCs w:val="24"/>
+          <w:lang w:val="en-GB" w:bidi="ar-SA"/>
+        </w:rPr>
+      </w:pPr>
+      <w:r>
+        <w:rPr>
+          <w:rFonts w:ascii="Consolas" w:hAnsi="Consolas" w:cs="Consolas"/>
+          <w:szCs w:val="24"/>
+          <w:lang w:val="en-GB" w:bidi="ar-SA"/>
+        </w:rPr>
+        <w:t>}</w:t>
+      </w:r>
+    </w:p>
+    <w:p>
+      <w:pPr>
+        <w:rPr>
+          <w:sz w:val="24"/>
+          <w:szCs w:val="24"/>
+        </w:rPr>
+      </w:pPr>
+      <w:r>
+        <w:rPr>
+          <w:sz w:val="24"/>
+          <w:szCs w:val="24"/>
+        </w:rPr>
+        <w:t>As you see, PlaneSmith allows you to alter behaviour</w:t>
       </w:r>
       <w:r>
         <w:rPr>
@@ -3347,985 +4346,6 @@
           <w:sz w:val="24"/>
           <w:szCs w:val="24"/>
         </w:rPr>
-        <w:t>.</w:t>
-      </w:r>
-      <w:r>
-        <w:rPr>
-          <w:sz w:val="24"/>
-          <w:szCs w:val="24"/>
-        </w:rPr>
-        <w:t xml:space="preserve"> All definitions</w:t>
-      </w:r>
-      <w:r>
-        <w:rPr>
-          <w:sz w:val="24"/>
-          <w:szCs w:val="24"/>
-        </w:rPr>
-        <w:t xml:space="preserve"> in this project</w:t>
-      </w:r>
-      <w:r>
-        <w:rPr>
-          <w:sz w:val="24"/>
-          <w:szCs w:val="24"/>
-        </w:rPr>
-        <w:t xml:space="preserve"> will have the same code:</w:t>
-      </w:r>
-    </w:p>
-    <w:p>
-      <w:pPr>
-        <w:rPr>
-          <w:rFonts w:ascii="Consolas" w:hAnsi="Consolas" w:cs="Consolas"/>
-          <w:b/>
-          <w:sz w:val="28"/>
-          <w:szCs w:val="28"/>
-          <w:lang w:val="en-GB" w:bidi="ar-SA"/>
-        </w:rPr>
-      </w:pPr>
-      <w:r>
-        <w:rPr>
-          <w:rFonts w:ascii="Consolas" w:hAnsi="Consolas" w:cs="Consolas"/>
-          <w:b/>
-          <w:sz w:val="28"/>
-          <w:szCs w:val="28"/>
-          <w:lang w:val="en-GB" w:bidi="ar-SA"/>
-        </w:rPr>
-        <w:t>«FECH.OBJ.</w:t>
-      </w:r>
-    </w:p>
-    <w:p>
-      <w:pPr>
-        <w:rPr>
-          <w:rFonts w:ascii="Consolas" w:hAnsi="Consolas" w:cs="Consolas"/>
-          <w:b/>
-          <w:sz w:val="28"/>
-          <w:szCs w:val="28"/>
-          <w:lang w:val="en-GB" w:bidi="ar-SA"/>
-        </w:rPr>
-      </w:pPr>
-      <w:r>
-        <w:rPr>
-          <w:rFonts w:ascii="Consolas" w:hAnsi="Consolas" w:cs="Consolas"/>
-          <w:b/>
-          <w:sz w:val="28"/>
-          <w:szCs w:val="28"/>
-          <w:lang w:val="en-GB" w:bidi="ar-SA"/>
-        </w:rPr>
-        <w:t>»«CODE»«END»</w:t>
-      </w:r>
-    </w:p>
-    <w:p>
-      <w:pPr>
-        <w:rPr>
-          <w:sz w:val="24"/>
-          <w:szCs w:val="24"/>
-        </w:rPr>
-      </w:pPr>
-      <w:r>
-        <w:rPr>
-          <w:sz w:val="24"/>
-          <w:szCs w:val="24"/>
-        </w:rPr>
-        <w:t>Here we cycle through all objects belonging to this definition and print the</w:t>
-      </w:r>
-      <w:r>
-        <w:rPr>
-          <w:sz w:val="24"/>
-          <w:szCs w:val="24"/>
-        </w:rPr>
-        <w:t>ir</w:t>
-      </w:r>
-      <w:r>
-        <w:rPr>
-          <w:sz w:val="24"/>
-          <w:szCs w:val="24"/>
-        </w:rPr>
-        <w:t xml:space="preserve"> code</w:t>
-      </w:r>
-      <w:r>
-        <w:rPr>
-          <w:sz w:val="24"/>
-          <w:szCs w:val="24"/>
-        </w:rPr>
-        <w:t>s</w:t>
-      </w:r>
-      <w:r>
-        <w:rPr>
-          <w:sz w:val="24"/>
-          <w:szCs w:val="24"/>
-        </w:rPr>
-        <w:t xml:space="preserve">. They are </w:t>
-      </w:r>
-      <w:r>
-        <w:rPr>
-          <w:sz w:val="24"/>
-          <w:szCs w:val="24"/>
-        </w:rPr>
-        <w:t>separated</w:t>
-      </w:r>
-      <w:r>
-        <w:rPr>
-          <w:sz w:val="24"/>
-          <w:szCs w:val="24"/>
-        </w:rPr>
-        <w:t xml:space="preserve"> by </w:t>
-      </w:r>
-      <w:r>
-        <w:rPr>
-          <w:sz w:val="24"/>
-          <w:szCs w:val="24"/>
-        </w:rPr>
-        <w:t xml:space="preserve">a </w:t>
-      </w:r>
-      <w:r>
-        <w:rPr>
-          <w:sz w:val="24"/>
-          <w:szCs w:val="24"/>
-        </w:rPr>
-        <w:t>newline.</w:t>
-      </w:r>
-    </w:p>
-    <w:p>
-      <w:pPr>
-        <w:rPr>
-          <w:sz w:val="24"/>
-          <w:szCs w:val="24"/>
-        </w:rPr>
-      </w:pPr>
-      <w:r>
-        <w:rPr>
-          <w:sz w:val="24"/>
-          <w:szCs w:val="24"/>
-        </w:rPr>
-        <w:t xml:space="preserve">The </w:t>
-      </w:r>
-      <w:r>
-        <w:rPr>
-          <w:sz w:val="24"/>
-          <w:szCs w:val="24"/>
-        </w:rPr>
-        <w:t>lower textbox</w:t>
-      </w:r>
-      <w:r>
-        <w:rPr>
-          <w:sz w:val="24"/>
-          <w:szCs w:val="24"/>
-        </w:rPr>
-        <w:t xml:space="preserve"> </w:t>
-      </w:r>
-      <w:r>
-        <w:rPr>
-          <w:sz w:val="24"/>
-          <w:szCs w:val="24"/>
-        </w:rPr>
-        <w:t>has a</w:t>
-      </w:r>
-      <w:r>
-        <w:rPr>
-          <w:sz w:val="24"/>
-          <w:szCs w:val="24"/>
-        </w:rPr>
-        <w:t xml:space="preserve"> code that</w:t>
-      </w:r>
-      <w:r>
-        <w:rPr>
-          <w:sz w:val="24"/>
-          <w:szCs w:val="24"/>
-        </w:rPr>
-        <w:t xml:space="preserve"> will</w:t>
-      </w:r>
-      <w:r>
-        <w:rPr>
-          <w:sz w:val="24"/>
-          <w:szCs w:val="24"/>
-        </w:rPr>
-        <w:t xml:space="preserve"> automatically get assigned to new objects belonging to </w:t>
-      </w:r>
-      <w:r>
-        <w:rPr>
-          <w:sz w:val="24"/>
-          <w:szCs w:val="24"/>
-        </w:rPr>
-        <w:t>this</w:t>
-      </w:r>
-      <w:r>
-        <w:rPr>
-          <w:sz w:val="24"/>
-          <w:szCs w:val="24"/>
-        </w:rPr>
-        <w:t xml:space="preserve"> definition. This way you don't have to copy the same code into every </w:t>
-      </w:r>
-      <w:r>
-        <w:rPr>
-          <w:sz w:val="24"/>
-          <w:szCs w:val="24"/>
-        </w:rPr>
-        <w:t xml:space="preserve">new </w:t>
-      </w:r>
-      <w:r>
-        <w:rPr>
-          <w:sz w:val="24"/>
-          <w:szCs w:val="24"/>
-        </w:rPr>
-        <w:t>object.</w:t>
-      </w:r>
-    </w:p>
-    <w:p>
-      <w:pPr>
-        <w:rPr>
-          <w:sz w:val="24"/>
-          <w:szCs w:val="24"/>
-        </w:rPr>
-      </w:pPr>
-      <w:r>
-        <w:rPr>
-          <w:sz w:val="24"/>
-          <w:szCs w:val="24"/>
-        </w:rPr>
-        <w:t xml:space="preserve">This will be the code for </w:t>
-      </w:r>
-      <w:r>
-        <w:rPr>
-          <w:b/>
-          <w:sz w:val="24"/>
-          <w:szCs w:val="24"/>
-        </w:rPr>
-        <w:t>Floor</w:t>
-      </w:r>
-      <w:r>
-        <w:rPr>
-          <w:sz w:val="24"/>
-          <w:szCs w:val="24"/>
-        </w:rPr>
-        <w:t>:</w:t>
-      </w:r>
-    </w:p>
-    <w:p>
-      <w:pPr>
-        <w:rPr>
-          <w:rFonts w:ascii="Consolas" w:hAnsi="Consolas" w:cs="Consolas"/>
-          <w:b/>
-          <w:sz w:val="28"/>
-          <w:szCs w:val="28"/>
-          <w:lang w:val="en-GB" w:bidi="ar-SA"/>
-        </w:rPr>
-      </w:pPr>
-      <w:r>
-        <w:rPr>
-          <w:rFonts w:ascii="Consolas" w:hAnsi="Consolas" w:cs="Consolas"/>
-          <w:b/>
-          <w:sz w:val="28"/>
-          <w:szCs w:val="28"/>
-          <w:lang w:val="en-GB" w:bidi="ar-SA"/>
-        </w:rPr>
-        <w:t>makeFloorAtTile(«X» / 32, «Y» / 32, "assets/sprites/«DEF.NAME».png");</w:t>
-      </w:r>
-    </w:p>
-    <w:p>
-      <w:pPr>
-        <w:rPr>
-          <w:sz w:val="24"/>
-          <w:szCs w:val="24"/>
-        </w:rPr>
-      </w:pPr>
-      <w:r>
-        <w:rPr>
-          <w:sz w:val="24"/>
-          <w:szCs w:val="24"/>
-        </w:rPr>
-        <w:t>It's a made up method</w:t>
-      </w:r>
-      <w:r>
-        <w:rPr>
-          <w:sz w:val="24"/>
-          <w:szCs w:val="24"/>
-        </w:rPr>
-        <w:t xml:space="preserve"> for putting a floor on a tile. The first two PlaneSmith statements return</w:t>
-      </w:r>
-      <w:r>
-        <w:rPr>
-          <w:sz w:val="24"/>
-          <w:szCs w:val="24"/>
-        </w:rPr>
-        <w:t xml:space="preserve"> </w:t>
-      </w:r>
-      <w:r>
-        <w:rPr>
-          <w:sz w:val="24"/>
-          <w:szCs w:val="24"/>
-        </w:rPr>
-        <w:t>object</w:t>
-      </w:r>
-      <w:r>
-        <w:rPr>
-          <w:sz w:val="24"/>
-          <w:szCs w:val="24"/>
-        </w:rPr>
-        <w:t>'s coordinates</w:t>
-      </w:r>
-      <w:r>
-        <w:rPr>
-          <w:sz w:val="24"/>
-          <w:szCs w:val="24"/>
-        </w:rPr>
-        <w:t xml:space="preserve"> on the plane. The third one will return the na</w:t>
-      </w:r>
-      <w:r>
-        <w:rPr>
-          <w:sz w:val="24"/>
-          <w:szCs w:val="24"/>
-        </w:rPr>
-        <w:t>me of this object's definition.</w:t>
-      </w:r>
-    </w:p>
-    <w:p>
-      <w:pPr>
-        <w:rPr>
-          <w:sz w:val="24"/>
-          <w:szCs w:val="24"/>
-        </w:rPr>
-      </w:pPr>
-      <w:r>
-        <w:rPr>
-          <w:sz w:val="24"/>
-          <w:szCs w:val="24"/>
-        </w:rPr>
-        <w:t xml:space="preserve">Codes for </w:t>
-      </w:r>
-      <w:r>
-        <w:rPr>
-          <w:b/>
-          <w:sz w:val="24"/>
-          <w:szCs w:val="24"/>
-        </w:rPr>
-        <w:t>Wall</w:t>
-      </w:r>
-      <w:r>
-        <w:rPr>
-          <w:sz w:val="24"/>
-          <w:szCs w:val="24"/>
-        </w:rPr>
-        <w:t xml:space="preserve">, </w:t>
-      </w:r>
-      <w:r>
-        <w:rPr>
-          <w:b/>
-          <w:sz w:val="24"/>
-          <w:szCs w:val="24"/>
-        </w:rPr>
-        <w:t>Door</w:t>
-      </w:r>
-      <w:r>
-        <w:rPr>
-          <w:sz w:val="24"/>
-          <w:szCs w:val="24"/>
-        </w:rPr>
-        <w:t xml:space="preserve">, </w:t>
-      </w:r>
-      <w:r>
-        <w:rPr>
-          <w:b/>
-          <w:sz w:val="24"/>
-          <w:szCs w:val="24"/>
-        </w:rPr>
-        <w:t>Potion</w:t>
-      </w:r>
-      <w:r>
-        <w:rPr>
-          <w:sz w:val="24"/>
-          <w:szCs w:val="24"/>
-        </w:rPr>
-        <w:t xml:space="preserve"> and </w:t>
-      </w:r>
-      <w:r>
-        <w:rPr>
-          <w:b/>
-          <w:sz w:val="24"/>
-          <w:szCs w:val="24"/>
-        </w:rPr>
-        <w:t>Staff</w:t>
-      </w:r>
-      <w:r>
-        <w:rPr>
-          <w:sz w:val="24"/>
-          <w:szCs w:val="24"/>
-        </w:rPr>
-        <w:t xml:space="preserve"> are </w:t>
-      </w:r>
-      <w:r>
-        <w:rPr>
-          <w:sz w:val="24"/>
-          <w:szCs w:val="24"/>
-        </w:rPr>
-        <w:t>similar</w:t>
-      </w:r>
-      <w:r>
-        <w:rPr>
-          <w:sz w:val="24"/>
-          <w:szCs w:val="24"/>
-        </w:rPr>
-        <w:t>.</w:t>
-      </w:r>
-      <w:r>
-        <w:rPr>
-          <w:sz w:val="24"/>
-          <w:szCs w:val="24"/>
-        </w:rPr>
-        <w:t xml:space="preserve"> You can find them </w:t>
-      </w:r>
-      <w:r>
-        <w:rPr>
-          <w:sz w:val="24"/>
-          <w:szCs w:val="24"/>
-        </w:rPr>
-        <w:t>in</w:t>
-      </w:r>
-      <w:r>
-        <w:rPr>
-          <w:sz w:val="24"/>
-          <w:szCs w:val="24"/>
-        </w:rPr>
-        <w:t xml:space="preserve"> the example project.</w:t>
-      </w:r>
-    </w:p>
-    <w:p>
-      <w:pPr>
-        <w:rPr>
-          <w:sz w:val="24"/>
-          <w:szCs w:val="24"/>
-        </w:rPr>
-      </w:pPr>
-      <w:r>
-        <w:rPr>
-          <w:sz w:val="24"/>
-          <w:szCs w:val="24"/>
-        </w:rPr>
-        <w:t>Because we've already placed our floor objects, this code isn't added to them. It is only added to new objects that get placed. What you will do now is copy this code into every floor instance in our level.</w:t>
-      </w:r>
-    </w:p>
-    <w:p>
-      <w:pPr>
-        <w:rPr>
-          <w:sz w:val="24"/>
-          <w:szCs w:val="24"/>
-        </w:rPr>
-      </w:pPr>
-      <w:r>
-        <w:rPr>
-          <w:sz w:val="24"/>
-          <w:szCs w:val="24"/>
-        </w:rPr>
-        <w:t xml:space="preserve">Nah, just kidding. Click on the </w:t>
-      </w:r>
-      <w:r>
-        <w:rPr>
-          <w:b/>
-          <w:sz w:val="24"/>
-          <w:szCs w:val="24"/>
-        </w:rPr>
-        <w:t>Reinsert obj. codes</w:t>
-      </w:r>
-      <w:r>
-        <w:rPr>
-          <w:sz w:val="24"/>
-          <w:szCs w:val="24"/>
-        </w:rPr>
-        <w:t xml:space="preserve"> button below to let the program do it for you.</w:t>
-      </w:r>
-    </w:p>
-    <w:p>
-      <w:pPr>
-        <w:rPr>
-          <w:sz w:val="24"/>
-          <w:szCs w:val="24"/>
-        </w:rPr>
-      </w:pPr>
-      <w:r>
-        <w:rPr>
-          <w:sz w:val="24"/>
-          <w:szCs w:val="24"/>
-        </w:rPr>
-        <w:t>Code for dwarves is:</w:t>
-      </w:r>
-    </w:p>
-    <w:p>
-      <w:pPr>
-        <w:rPr>
-          <w:rFonts w:ascii="Consolas" w:hAnsi="Consolas" w:cs="Consolas"/>
-          <w:b/>
-          <w:sz w:val="28"/>
-          <w:szCs w:val="28"/>
-          <w:lang w:val="en-GB" w:bidi="ar-SA"/>
-        </w:rPr>
-      </w:pPr>
-      <w:r>
-        <w:rPr>
-          <w:rFonts w:ascii="Consolas" w:hAnsi="Consolas" w:cs="Consolas"/>
-          <w:b/>
-          <w:sz w:val="28"/>
-          <w:szCs w:val="28"/>
-          <w:lang w:val="en-GB" w:bidi="ar-SA"/>
-        </w:rPr>
-        <w:t>{</w:t>
-      </w:r>
-    </w:p>
-    <w:p>
-      <w:pPr>
-        <w:rPr>
-          <w:rFonts w:ascii="Consolas" w:hAnsi="Consolas" w:cs="Consolas"/>
-          <w:b/>
-          <w:sz w:val="28"/>
-          <w:szCs w:val="28"/>
-          <w:lang w:val="en-GB" w:bidi="ar-SA"/>
-        </w:rPr>
-      </w:pPr>
-      <w:r>
-        <w:rPr>
-          <w:rFonts w:ascii="Consolas" w:hAnsi="Consolas" w:cs="Consolas"/>
-          <w:b/>
-          <w:sz w:val="28"/>
-          <w:szCs w:val="28"/>
-          <w:lang w:val="en-GB" w:bidi="ar-SA"/>
-        </w:rPr>
-        <w:t>Enemy *dwarf = new Dwarf();</w:t>
-      </w:r>
-    </w:p>
-    <w:p>
-      <w:pPr>
-        <w:rPr>
-          <w:rFonts w:ascii="Consolas" w:hAnsi="Consolas" w:cs="Consolas"/>
-          <w:b/>
-          <w:sz w:val="28"/>
-          <w:szCs w:val="28"/>
-          <w:lang w:val="en-GB" w:bidi="ar-SA"/>
-        </w:rPr>
-      </w:pPr>
-      <w:r>
-        <w:rPr>
-          <w:rFonts w:ascii="Consolas" w:hAnsi="Consolas" w:cs="Consolas"/>
-          <w:b/>
-          <w:sz w:val="28"/>
-          <w:szCs w:val="28"/>
-          <w:lang w:val="en-GB" w:bidi="ar-SA"/>
-        </w:rPr>
-        <w:t>dwarf-&gt;setPosition(«X», «Y»);</w:t>
-      </w:r>
-    </w:p>
-    <w:p>
-      <w:pPr>
-        <w:rPr>
-          <w:rFonts w:ascii="Consolas" w:hAnsi="Consolas" w:cs="Consolas"/>
-          <w:b/>
-          <w:sz w:val="28"/>
-          <w:szCs w:val="28"/>
-          <w:lang w:val="en-GB" w:bidi="ar-SA"/>
-        </w:rPr>
-      </w:pPr>
-      <w:r>
-        <w:rPr>
-          <w:rFonts w:ascii="Consolas" w:hAnsi="Consolas" w:cs="Consolas"/>
-          <w:b/>
-          <w:sz w:val="28"/>
-          <w:szCs w:val="28"/>
-          <w:lang w:val="en-GB" w:bidi="ar-SA"/>
-        </w:rPr>
-        <w:t>addEnemy(dwarf);</w:t>
-      </w:r>
-    </w:p>
-    <w:p>
-      <w:pPr>
-        <w:rPr>
-          <w:rFonts w:ascii="Consolas" w:hAnsi="Consolas" w:cs="Consolas"/>
-          <w:b/>
-          <w:sz w:val="28"/>
-          <w:szCs w:val="28"/>
-          <w:lang w:val="en-GB" w:bidi="ar-SA"/>
-        </w:rPr>
-      </w:pPr>
-      <w:r>
-        <w:rPr>
-          <w:rFonts w:ascii="Consolas" w:hAnsi="Consolas" w:cs="Consolas"/>
-          <w:b/>
-          <w:sz w:val="28"/>
-          <w:szCs w:val="28"/>
-          <w:lang w:val="en-GB" w:bidi="ar-SA"/>
-        </w:rPr>
-        <w:t>}</w:t>
-      </w:r>
-    </w:p>
-    <w:p>
-      <w:pPr>
-        <w:rPr>
-          <w:sz w:val="24"/>
-          <w:szCs w:val="24"/>
-        </w:rPr>
-      </w:pPr>
-      <w:r>
-        <w:rPr>
-          <w:sz w:val="24"/>
-          <w:szCs w:val="24"/>
-        </w:rPr>
-        <w:lastRenderedPageBreak/>
-        <w:t>Curly brackets will avoid conflicts with other dwarf variables.</w:t>
-      </w:r>
-      <w:r>
-        <w:rPr>
-          <w:sz w:val="24"/>
-          <w:szCs w:val="24"/>
-        </w:rPr>
-        <w:t xml:space="preserve"> Codes for </w:t>
-      </w:r>
-      <w:r>
-        <w:rPr>
-          <w:b/>
-          <w:sz w:val="24"/>
-          <w:szCs w:val="24"/>
-        </w:rPr>
-        <w:t>Elf</w:t>
-      </w:r>
-      <w:r>
-        <w:rPr>
-          <w:sz w:val="24"/>
-          <w:szCs w:val="24"/>
-        </w:rPr>
-        <w:t xml:space="preserve"> and </w:t>
-      </w:r>
-      <w:r>
-        <w:rPr>
-          <w:b/>
-          <w:sz w:val="24"/>
-          <w:szCs w:val="24"/>
-        </w:rPr>
-        <w:t>Wizard</w:t>
-      </w:r>
-      <w:r>
-        <w:rPr>
-          <w:sz w:val="24"/>
-          <w:szCs w:val="24"/>
-        </w:rPr>
-        <w:t xml:space="preserve"> are similar. Don't forget to reinsert them into existing objects.</w:t>
-      </w:r>
-    </w:p>
-    <w:p>
-      <w:pPr>
-        <w:rPr>
-          <w:sz w:val="24"/>
-          <w:szCs w:val="24"/>
-        </w:rPr>
-      </w:pPr>
-      <w:r>
-        <w:rPr>
-          <w:sz w:val="24"/>
-          <w:szCs w:val="24"/>
-        </w:rPr>
-        <w:t xml:space="preserve">If you go to </w:t>
-      </w:r>
-      <w:r>
-        <w:rPr>
-          <w:b/>
-          <w:sz w:val="24"/>
-          <w:szCs w:val="24"/>
-        </w:rPr>
-        <w:t>Obj. Code</w:t>
-      </w:r>
-      <w:r>
-        <w:rPr>
-          <w:sz w:val="24"/>
-          <w:szCs w:val="24"/>
-        </w:rPr>
-        <w:t xml:space="preserve"> and select an object you will see its code. For exercise, let's change codes of two specific objects.</w:t>
-      </w:r>
-    </w:p>
-    <w:p>
-      <w:pPr>
-        <w:rPr>
-          <w:sz w:val="24"/>
-          <w:szCs w:val="24"/>
-        </w:rPr>
-      </w:pPr>
-      <w:r>
-        <w:rPr>
-          <w:sz w:val="24"/>
-          <w:szCs w:val="24"/>
-        </w:rPr>
-        <w:t xml:space="preserve">Go to </w:t>
-      </w:r>
-      <w:r>
-        <w:rPr>
-          <w:b/>
-          <w:sz w:val="24"/>
-          <w:szCs w:val="24"/>
-        </w:rPr>
-        <w:t xml:space="preserve">Plane </w:t>
-      </w:r>
-      <w:r>
-        <w:rPr>
-          <w:sz w:val="24"/>
-          <w:szCs w:val="24"/>
-        </w:rPr>
-        <w:t>tab</w:t>
-      </w:r>
-      <w:r>
-        <w:rPr>
-          <w:sz w:val="24"/>
-          <w:szCs w:val="24"/>
-        </w:rPr>
-        <w:t xml:space="preserve">. Select one of the doors (e.g. the one next to the staff). </w:t>
-      </w:r>
-      <w:r>
-        <w:rPr>
-          <w:i/>
-          <w:sz w:val="24"/>
-          <w:szCs w:val="24"/>
-        </w:rPr>
-        <w:t>You can select it by left-clicking on it. If you selected a definition, first deselect it by right-clicking.</w:t>
-      </w:r>
-      <w:r>
-        <w:rPr>
-          <w:sz w:val="24"/>
-          <w:szCs w:val="24"/>
-        </w:rPr>
-        <w:t xml:space="preserve"> Now go to </w:t>
-      </w:r>
-      <w:r>
-        <w:rPr>
-          <w:b/>
-          <w:sz w:val="24"/>
-          <w:szCs w:val="24"/>
-        </w:rPr>
-        <w:t xml:space="preserve">Obj. Code </w:t>
-      </w:r>
-      <w:r>
-        <w:rPr>
-          <w:sz w:val="24"/>
-          <w:szCs w:val="24"/>
-        </w:rPr>
-        <w:t>tab</w:t>
-      </w:r>
-      <w:r>
-        <w:rPr>
-          <w:sz w:val="24"/>
-          <w:szCs w:val="24"/>
-        </w:rPr>
-        <w:t>.</w:t>
-      </w:r>
-      <w:r>
-        <w:rPr>
-          <w:sz w:val="24"/>
-          <w:szCs w:val="24"/>
-        </w:rPr>
-        <w:t xml:space="preserve"> </w:t>
-      </w:r>
-      <w:r>
-        <w:rPr>
-          <w:sz w:val="24"/>
-          <w:szCs w:val="24"/>
-        </w:rPr>
-        <w:t>Add this line:</w:t>
-      </w:r>
-    </w:p>
-    <w:p>
-      <w:pPr>
-        <w:rPr>
-          <w:rFonts w:ascii="Consolas" w:hAnsi="Consolas" w:cs="Consolas"/>
-          <w:b/>
-          <w:sz w:val="28"/>
-          <w:szCs w:val="28"/>
-          <w:lang w:val="en-GB" w:bidi="ar-SA"/>
-        </w:rPr>
-      </w:pPr>
-      <w:r>
-        <w:rPr>
-          <w:rFonts w:ascii="Consolas" w:hAnsi="Consolas" w:cs="Consolas"/>
-          <w:b/>
-          <w:sz w:val="28"/>
-          <w:szCs w:val="28"/>
-          <w:lang w:val="en-GB" w:bidi="ar-SA"/>
-        </w:rPr>
-        <w:t>getTile(«X» / 32, «Y» / 32)-&gt;getDoor()-&gt;setLocked(true);</w:t>
-      </w:r>
-    </w:p>
-    <w:p>
-      <w:pPr>
-        <w:rPr>
-          <w:sz w:val="24"/>
-          <w:szCs w:val="24"/>
-        </w:rPr>
-      </w:pPr>
-      <w:r>
-        <w:rPr>
-          <w:sz w:val="24"/>
-          <w:szCs w:val="24"/>
-        </w:rPr>
-        <w:t xml:space="preserve">Now go back to </w:t>
-      </w:r>
-      <w:r>
-        <w:rPr>
-          <w:b/>
-          <w:sz w:val="24"/>
-          <w:szCs w:val="24"/>
-        </w:rPr>
-        <w:t>Plane</w:t>
-      </w:r>
-      <w:r>
-        <w:rPr>
-          <w:sz w:val="24"/>
-          <w:szCs w:val="24"/>
-        </w:rPr>
-        <w:t xml:space="preserve"> and select one of the elves, and change its code to:</w:t>
-      </w:r>
-    </w:p>
-    <w:p>
-      <w:pPr>
-        <w:rPr>
-          <w:rFonts w:ascii="Consolas" w:hAnsi="Consolas" w:cs="Consolas"/>
-          <w:b/>
-          <w:sz w:val="28"/>
-          <w:szCs w:val="28"/>
-          <w:lang w:val="en-GB" w:bidi="ar-SA"/>
-        </w:rPr>
-      </w:pPr>
-      <w:r>
-        <w:rPr>
-          <w:rFonts w:ascii="Consolas" w:hAnsi="Consolas" w:cs="Consolas"/>
-          <w:b/>
-          <w:sz w:val="28"/>
-          <w:szCs w:val="28"/>
-          <w:lang w:val="en-GB" w:bidi="ar-SA"/>
-        </w:rPr>
-        <w:t>{</w:t>
-      </w:r>
-    </w:p>
-    <w:p>
-      <w:pPr>
-        <w:rPr>
-          <w:rFonts w:ascii="Consolas" w:hAnsi="Consolas" w:cs="Consolas"/>
-          <w:b/>
-          <w:sz w:val="28"/>
-          <w:szCs w:val="28"/>
-          <w:lang w:val="en-GB" w:bidi="ar-SA"/>
-        </w:rPr>
-      </w:pPr>
-      <w:r>
-        <w:rPr>
-          <w:rFonts w:ascii="Consolas" w:hAnsi="Consolas" w:cs="Consolas"/>
-          <w:b/>
-          <w:sz w:val="28"/>
-          <w:szCs w:val="28"/>
-          <w:lang w:val="en-GB" w:bidi="ar-SA"/>
-        </w:rPr>
-        <w:t>Enemy *elf = new Elf();</w:t>
-      </w:r>
-    </w:p>
-    <w:p>
-      <w:pPr>
-        <w:rPr>
-          <w:rFonts w:ascii="Consolas" w:hAnsi="Consolas" w:cs="Consolas"/>
-          <w:b/>
-          <w:sz w:val="28"/>
-          <w:szCs w:val="28"/>
-          <w:lang w:val="en-GB" w:bidi="ar-SA"/>
-        </w:rPr>
-      </w:pPr>
-      <w:r>
-        <w:rPr>
-          <w:rFonts w:ascii="Consolas" w:hAnsi="Consolas" w:cs="Consolas"/>
-          <w:b/>
-          <w:sz w:val="28"/>
-          <w:szCs w:val="28"/>
-          <w:lang w:val="en-GB" w:bidi="ar-SA"/>
-        </w:rPr>
-        <w:t>elf-&gt;setPosition(«X», «Y»);</w:t>
-      </w:r>
-    </w:p>
-    <w:p>
-      <w:pPr>
-        <w:rPr>
-          <w:rFonts w:ascii="Consolas" w:hAnsi="Consolas" w:cs="Consolas"/>
-          <w:b/>
-          <w:sz w:val="28"/>
-          <w:szCs w:val="28"/>
-          <w:lang w:val="en-GB" w:bidi="ar-SA"/>
-        </w:rPr>
-      </w:pPr>
-      <w:r>
-        <w:rPr>
-          <w:rFonts w:ascii="Consolas" w:hAnsi="Consolas" w:cs="Consolas"/>
-          <w:b/>
-          <w:sz w:val="28"/>
-          <w:szCs w:val="28"/>
-          <w:lang w:val="en-GB" w:bidi="ar-SA"/>
-        </w:rPr>
-        <w:t>elf-&gt;getLoot()-&gt;addKey();</w:t>
-      </w:r>
-    </w:p>
-    <w:p>
-      <w:pPr>
-        <w:rPr>
-          <w:rFonts w:ascii="Consolas" w:hAnsi="Consolas" w:cs="Consolas"/>
-          <w:b/>
-          <w:sz w:val="28"/>
-          <w:szCs w:val="28"/>
-          <w:lang w:val="en-GB" w:bidi="ar-SA"/>
-        </w:rPr>
-      </w:pPr>
-      <w:r>
-        <w:rPr>
-          <w:rFonts w:ascii="Consolas" w:hAnsi="Consolas" w:cs="Consolas"/>
-          <w:b/>
-          <w:sz w:val="28"/>
-          <w:szCs w:val="28"/>
-          <w:lang w:val="en-GB" w:bidi="ar-SA"/>
-        </w:rPr>
-        <w:t>addEnemy(elf);</w:t>
-      </w:r>
-    </w:p>
-    <w:p>
-      <w:pPr>
-        <w:rPr>
-          <w:rFonts w:ascii="Consolas" w:hAnsi="Consolas" w:cs="Consolas"/>
-          <w:b/>
-          <w:sz w:val="28"/>
-          <w:szCs w:val="28"/>
-          <w:lang w:val="en-GB" w:bidi="ar-SA"/>
-        </w:rPr>
-      </w:pPr>
-      <w:r>
-        <w:rPr>
-          <w:rFonts w:ascii="Consolas" w:hAnsi="Consolas" w:cs="Consolas"/>
-          <w:b/>
-          <w:sz w:val="28"/>
-          <w:szCs w:val="28"/>
-          <w:lang w:val="en-GB" w:bidi="ar-SA"/>
-        </w:rPr>
-        <w:t>}</w:t>
-      </w:r>
-    </w:p>
-    <w:p>
-      <w:pPr>
-        <w:rPr>
-          <w:sz w:val="24"/>
-          <w:szCs w:val="24"/>
-        </w:rPr>
-      </w:pPr>
-      <w:r>
-        <w:rPr>
-          <w:sz w:val="24"/>
-          <w:szCs w:val="24"/>
-        </w:rPr>
-        <w:t>As you see, PlaneSmith allows you to alter behaviour</w:t>
-      </w:r>
-      <w:r>
-        <w:rPr>
-          <w:sz w:val="24"/>
-          <w:szCs w:val="24"/>
-        </w:rPr>
-        <w:t>s</w:t>
-      </w:r>
-      <w:r>
-        <w:rPr>
-          <w:sz w:val="24"/>
-          <w:szCs w:val="24"/>
-        </w:rPr>
         <w:t xml:space="preserve"> of individual objects in your level.</w:t>
       </w:r>
     </w:p>
@@ -4341,7 +4361,21 @@
           <w:sz w:val="24"/>
           <w:szCs w:val="24"/>
         </w:rPr>
-        <w:t xml:space="preserve">Finally, generate your code by with </w:t>
+        <w:t xml:space="preserve">Finally, generate your code </w:t>
+      </w:r>
+      <w:r>
+        <w:rPr>
+          <w:sz w:val="24"/>
+          <w:szCs w:val="24"/>
+        </w:rPr>
+        <w:t>(</w:t>
+      </w:r>
+      <w:r>
+        <w:rPr>
+          <w:sz w:val="24"/>
+          <w:szCs w:val="24"/>
+        </w:rPr>
+        <w:t xml:space="preserve">with </w:t>
       </w:r>
       <w:r>
         <w:rPr>
@@ -4356,6 +4390,13 @@
           <w:sz w:val="24"/>
           <w:szCs w:val="24"/>
         </w:rPr>
+        <w:t>)</w:t>
+      </w:r>
+      <w:r>
+        <w:rPr>
+          <w:sz w:val="24"/>
+          <w:szCs w:val="24"/>
+        </w:rPr>
         <w:t>. Your project will first be saved. If you made no errors you should get a file with a C++ method implementation.</w:t>
       </w:r>
     </w:p>
@@ -4378,7 +4419,21 @@
           <w:sz w:val="24"/>
           <w:szCs w:val="24"/>
         </w:rPr>
-        <w:t xml:space="preserve">Consider that the same output could have been generated with a smaller code. </w:t>
+        <w:t xml:space="preserve">Consider that the same output could have been generated with a </w:t>
+      </w:r>
+      <w:r>
+        <w:rPr>
+          <w:sz w:val="24"/>
+          <w:szCs w:val="24"/>
+        </w:rPr>
+        <w:t>shorter</w:t>
+      </w:r>
+      <w:r>
+        <w:rPr>
+          <w:sz w:val="24"/>
+          <w:szCs w:val="24"/>
+        </w:rPr>
+        <w:t xml:space="preserve"> code. </w:t>
       </w:r>
       <w:r>
         <w:rPr>
@@ -4386,6 +4441,21 @@
           <w:szCs w:val="24"/>
         </w:rPr>
         <w:t>There is another example with the same level, but which generates an XML file.</w:t>
+      </w:r>
+    </w:p>
+    <w:p>
+      <w:pPr>
+        <w:rPr>
+          <w:sz w:val="24"/>
+          <w:szCs w:val="24"/>
+        </w:rPr>
+      </w:pPr>
+      <w:r>
+        <w:rPr>
+          <w:sz w:val="24"/>
+          <w:szCs w:val="24"/>
+        </w:rPr>
+        <w:br w:type="page"/>
       </w:r>
     </w:p>
     <w:p>
@@ -4394,6 +4464,7 @@
         <w:jc w:val="center"/>
       </w:pPr>
       <w:r>
+        <w:lastRenderedPageBreak/>
         <w:t>Conclusion</w:t>
       </w:r>
     </w:p>
@@ -4426,6 +4497,13 @@
         </w:rPr>
         <w:t xml:space="preserve"> - the basics of how to use PlaneSmith.</w:t>
       </w:r>
+      <w:r>
+        <w:rPr>
+          <w:sz w:val="24"/>
+          <w:szCs w:val="24"/>
+        </w:rPr>
+        <w:t xml:space="preserve"> You should know read the documentation on coding.</w:t>
+      </w:r>
     </w:p>
     <w:p>
       <w:pPr>
@@ -4490,30 +4568,14 @@
         </w:rPr>
         <w:t xml:space="preserve">If you have any suggestions or feedback let me know. This project is open-source on GitHub: </w:t>
       </w:r>
-      <w:hyperlink r:id="rId12" w:history="1">
+      <w:hyperlink r:id="rId13" w:history="1">
         <w:r>
           <w:rPr>
             <w:rStyle w:val="Hyperlink"/>
             <w:sz w:val="24"/>
             <w:szCs w:val="24"/>
           </w:rPr>
-          <w:t>https://github.com/OnionBurger</w:t>
-        </w:r>
-        <w:r>
-          <w:rPr>
-            <w:rStyle w:val="Hyperlink"/>
-            <w:sz w:val="24"/>
-            <w:szCs w:val="24"/>
-          </w:rPr>
-          <w:t>/</w:t>
-        </w:r>
-        <w:r>
-          <w:rPr>
-            <w:rStyle w:val="Hyperlink"/>
-            <w:sz w:val="24"/>
-            <w:szCs w:val="24"/>
-          </w:rPr>
-          <w:t>PlaneSmith</w:t>
+          <w:t>https://github.com/OnionBurger/PlaneSmith</w:t>
         </w:r>
       </w:hyperlink>
       <w:r>
@@ -5640,4 +5702,16 @@
   <a:objectDefaults/>
   <a:extraClrSchemeLst/>
 </a:theme>
+</file>
+
+<file path=customXml/item1.xml><?xml version="1.0" encoding="utf-8"?>
+<b:Sources xmlns:b="http://schemas.openxmlformats.org/officeDocument/2006/bibliography" xmlns="http://schemas.openxmlformats.org/officeDocument/2006/bibliography" SelectedStyle="\IEEE2006OfficeOnline.xsl" StyleName="IEEE 2006"/>
+</file>
+
+<file path=customXml/itemProps1.xml><?xml version="1.0" encoding="utf-8"?>
+<ds:datastoreItem xmlns:ds="http://schemas.openxmlformats.org/officeDocument/2006/customXml" ds:itemID="{273E2A2E-9B6A-4013-A7FB-6B0D64269F96}">
+  <ds:schemaRefs>
+    <ds:schemaRef ds:uri="http://schemas.openxmlformats.org/officeDocument/2006/bibliography"/>
+  </ds:schemaRefs>
+</ds:datastoreItem>
 </file>
</xml_diff>